<commit_message>
documentation and sql changes
</commit_message>
<xml_diff>
--- a/Documentation/Morris Kimani IST 2022 Project Documentation.docx
+++ b/Documentation/Morris Kimani IST 2022 Project Documentation.docx
@@ -11,6 +11,64 @@
         </w:docPartObj>
       </w:sdtPr>
       <w:sdtContent>
+        <w:p>
+          <w:pPr>
+            <w:jc w:val="center"/>
+          </w:pPr>
+          <w:r>
+            <w:rPr>
+              <w:rFonts w:asciiTheme="majorHAnsi" w:hAnsiTheme="majorHAnsi"/>
+              <w:noProof/>
+              <w:sz w:val="20"/>
+              <w:szCs w:val="20"/>
+            </w:rPr>
+            <w:drawing>
+              <wp:inline distT="0" distB="0" distL="0" distR="0" wp14:anchorId="49C6A6AD" wp14:editId="6B5CCB2E">
+                <wp:extent cx="2824890" cy="1405956"/>
+                <wp:effectExtent l="0" t="0" r="0" b="3810"/>
+                <wp:docPr id="3" name="Picture 2" descr="IST Final logo 01 10 09.jpg"/>
+                <wp:cNvGraphicFramePr>
+                  <a:graphicFrameLocks xmlns:a="http://schemas.openxmlformats.org/drawingml/2006/main" noChangeAspect="1"/>
+                </wp:cNvGraphicFramePr>
+                <a:graphic xmlns:a="http://schemas.openxmlformats.org/drawingml/2006/main">
+                  <a:graphicData uri="http://schemas.openxmlformats.org/drawingml/2006/picture">
+                    <pic:pic xmlns:pic="http://schemas.openxmlformats.org/drawingml/2006/picture">
+                      <pic:nvPicPr>
+                        <pic:cNvPr id="0" name="Picture 2" descr="IST Final logo 01 10 09.jpg"/>
+                        <pic:cNvPicPr>
+                          <a:picLocks noChangeAspect="1" noChangeArrowheads="1"/>
+                        </pic:cNvPicPr>
+                      </pic:nvPicPr>
+                      <pic:blipFill>
+                        <a:blip r:embed="rId8"/>
+                        <a:srcRect/>
+                        <a:stretch>
+                          <a:fillRect/>
+                        </a:stretch>
+                      </pic:blipFill>
+                      <pic:spPr bwMode="auto">
+                        <a:xfrm>
+                          <a:off x="0" y="0"/>
+                          <a:ext cx="2906219" cy="1446434"/>
+                        </a:xfrm>
+                        <a:prstGeom prst="rect">
+                          <a:avLst/>
+                        </a:prstGeom>
+                        <a:noFill/>
+                        <a:ln w="9525">
+                          <a:noFill/>
+                          <a:miter lim="800000"/>
+                          <a:headEnd/>
+                          <a:tailEnd/>
+                        </a:ln>
+                      </pic:spPr>
+                    </pic:pic>
+                  </a:graphicData>
+                </a:graphic>
+              </wp:inline>
+            </w:drawing>
+          </w:r>
+        </w:p>
         <w:p>
           <w:pPr>
             <w:jc w:val="center"/>
@@ -246,41 +304,6 @@
         <w:p>
           <w:pPr>
             <w:jc w:val="center"/>
-            <w:rPr>
-              <w:rFonts w:ascii="Times New Roman" w:hAnsi="Times New Roman" w:cs="Times New Roman"/>
-              <w:sz w:val="24"/>
-              <w:szCs w:val="24"/>
-            </w:rPr>
-          </w:pPr>
-        </w:p>
-        <w:p>
-          <w:pPr>
-            <w:jc w:val="center"/>
-            <w:rPr>
-              <w:rFonts w:ascii="Times New Roman" w:hAnsi="Times New Roman" w:cs="Times New Roman"/>
-              <w:sz w:val="24"/>
-              <w:szCs w:val="24"/>
-            </w:rPr>
-          </w:pPr>
-        </w:p>
-        <w:p>
-          <w:pPr>
-            <w:jc w:val="center"/>
-            <w:rPr>
-              <w:rFonts w:ascii="Times New Roman" w:hAnsi="Times New Roman" w:cs="Times New Roman"/>
-              <w:sz w:val="24"/>
-              <w:szCs w:val="24"/>
-            </w:rPr>
-          </w:pPr>
-        </w:p>
-        <w:p>
-          <w:pPr>
-            <w:jc w:val="center"/>
-            <w:rPr>
-              <w:rFonts w:ascii="Times New Roman" w:hAnsi="Times New Roman" w:cs="Times New Roman"/>
-              <w:sz w:val="24"/>
-              <w:szCs w:val="24"/>
-            </w:rPr>
           </w:pPr>
           <w:r>
             <w:rPr>
@@ -323,8 +346,6 @@
             <w:t>evelopment</w:t>
           </w:r>
         </w:p>
-        <w:p/>
-        <w:p/>
         <w:p>
           <w:pPr>
             <w:spacing w:after="200" w:line="276" w:lineRule="auto"/>
@@ -366,113 +387,34 @@
       </w:pPr>
       <w:r>
         <w:rPr>
-          <w:rFonts w:ascii="Times New Roman" w:hAnsi="Times New Roman" w:cs="Times New Roman"/>
           <w:noProof/>
-          <w:sz w:val="24"/>
-          <w:szCs w:val="24"/>
-        </w:rPr>
-        <mc:AlternateContent>
-          <mc:Choice Requires="wps">
-            <w:drawing>
-              <wp:anchor distT="0" distB="0" distL="114300" distR="114300" simplePos="0" relativeHeight="251659264" behindDoc="0" locked="0" layoutInCell="1" allowOverlap="1" wp14:anchorId="11DBFF93" wp14:editId="3FE86E10">
-                <wp:simplePos x="0" y="0"/>
-                <wp:positionH relativeFrom="column">
-                  <wp:posOffset>404949</wp:posOffset>
-                </wp:positionH>
-                <wp:positionV relativeFrom="paragraph">
-                  <wp:posOffset>590913</wp:posOffset>
-                </wp:positionV>
-                <wp:extent cx="2266405" cy="274320"/>
-                <wp:effectExtent l="0" t="0" r="0" b="0"/>
-                <wp:wrapNone/>
-                <wp:docPr id="307" name="Text Box 2"/>
-                <wp:cNvGraphicFramePr>
-                  <a:graphicFrameLocks xmlns:a="http://schemas.openxmlformats.org/drawingml/2006/main"/>
-                </wp:cNvGraphicFramePr>
-                <a:graphic xmlns:a="http://schemas.openxmlformats.org/drawingml/2006/main">
-                  <a:graphicData uri="http://schemas.microsoft.com/office/word/2010/wordprocessingShape">
-                    <wps:wsp>
-                      <wps:cNvSpPr txBox="1">
-                        <a:spLocks noChangeArrowheads="1"/>
-                      </wps:cNvSpPr>
-                      <wps:spPr bwMode="auto">
-                        <a:xfrm>
-                          <a:off x="0" y="0"/>
-                          <a:ext cx="2266405" cy="274320"/>
-                        </a:xfrm>
-                        <a:prstGeom prst="rect">
-                          <a:avLst/>
-                        </a:prstGeom>
-                        <a:noFill/>
-                        <a:ln w="9525">
-                          <a:noFill/>
-                          <a:miter lim="800000"/>
-                          <a:headEnd/>
-                          <a:tailEnd/>
-                        </a:ln>
-                      </wps:spPr>
-                      <wps:txbx>
-                        <w:txbxContent>
-                          <w:p>
-                            <w:pPr>
-                              <w:jc w:val="center"/>
-                              <w:rPr>
-                                <w:b/>
-                              </w:rPr>
-                            </w:pPr>
-                            <w:r>
-                              <w:rPr>
-                                <w:b/>
-                              </w:rPr>
-                              <w:t>Morris Kimani Njoroge</w:t>
-                            </w:r>
-                          </w:p>
-                        </w:txbxContent>
-                      </wps:txbx>
-                      <wps:bodyPr rot="0" vert="horz" wrap="square" lIns="91440" tIns="45720" rIns="91440" bIns="45720" anchor="t" anchorCtr="0">
-                        <a:noAutofit/>
-                      </wps:bodyPr>
-                    </wps:wsp>
-                  </a:graphicData>
-                </a:graphic>
-                <wp14:sizeRelH relativeFrom="margin">
-                  <wp14:pctWidth>0</wp14:pctWidth>
-                </wp14:sizeRelH>
-                <wp14:sizeRelV relativeFrom="margin">
-                  <wp14:pctHeight>0</wp14:pctHeight>
-                </wp14:sizeRelV>
-              </wp:anchor>
-            </w:drawing>
-          </mc:Choice>
-          <mc:Fallback>
-            <w:pict>
-              <v:shapetype w14:anchorId="11DBFF93" id="_x0000_t202" coordsize="21600,21600" o:spt="202" path="m,l,21600r21600,l21600,xe">
-                <v:stroke joinstyle="miter"/>
-                <v:path gradientshapeok="t" o:connecttype="rect"/>
-              </v:shapetype>
-              <v:shape id="Text Box 2" o:spid="_x0000_s1026" type="#_x0000_t202" style="position:absolute;margin-left:31.9pt;margin-top:46.55pt;width:178.45pt;height:21.6pt;z-index:251659264;visibility:visible;mso-wrap-style:square;mso-width-percent:0;mso-height-percent:0;mso-wrap-distance-left:9pt;mso-wrap-distance-top:0;mso-wrap-distance-right:9pt;mso-wrap-distance-bottom:0;mso-position-horizontal:absolute;mso-position-horizontal-relative:text;mso-position-vertical:absolute;mso-position-vertical-relative:text;mso-width-percent:0;mso-height-percent:0;mso-width-relative:margin;mso-height-relative:margin;v-text-anchor:top" o:gfxdata="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" filled="f" stroked="f">
-                <v:textbox>
-                  <w:txbxContent>
-                    <w:p>
-                      <w:pPr>
-                        <w:jc w:val="center"/>
-                        <w:rPr>
-                          <w:b/>
-                        </w:rPr>
-                      </w:pPr>
-                      <w:r>
-                        <w:rPr>
-                          <w:b/>
-                        </w:rPr>
-                        <w:t>Morris Kimani Njoroge</w:t>
-                      </w:r>
-                    </w:p>
-                  </w:txbxContent>
-                </v:textbox>
-              </v:shape>
-            </w:pict>
-          </mc:Fallback>
-        </mc:AlternateContent>
+        </w:rPr>
+        <w:pict w14:anchorId="67725CED">
+          <v:shapetype id="_x0000_t202" coordsize="21600,21600" o:spt="202" path="m,l,21600r21600,l21600,xe">
+            <v:stroke joinstyle="miter"/>
+            <v:path gradientshapeok="t" o:connecttype="rect"/>
+          </v:shapetype>
+          <v:shape id="Text Box 2" o:spid="_x0000_s1027" type="#_x0000_t202" style="position:absolute;margin-left:31.9pt;margin-top:46.55pt;width:178.45pt;height:21.6pt;z-index:251657216;visibility:visible;mso-wrap-style:square;mso-width-percent:0;mso-height-percent:0;mso-wrap-distance-left:9pt;mso-wrap-distance-top:0;mso-wrap-distance-right:9pt;mso-wrap-distance-bottom:0;mso-position-horizontal:absolute;mso-position-horizontal-relative:text;mso-position-vertical:absolute;mso-position-vertical-relative:text;mso-width-percent:0;mso-height-percent:0;mso-width-relative:margin;mso-height-relative:margin;v-text-anchor:top" o:gfxdata="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" filled="f" stroked="f">
+            <v:textbox>
+              <w:txbxContent>
+                <w:p>
+                  <w:pPr>
+                    <w:jc w:val="center"/>
+                    <w:rPr>
+                      <w:b/>
+                    </w:rPr>
+                  </w:pPr>
+                  <w:r>
+                    <w:rPr>
+                      <w:b/>
+                    </w:rPr>
+                    <w:t>Morris Kimani Njoroge</w:t>
+                  </w:r>
+                </w:p>
+              </w:txbxContent>
+            </v:textbox>
+          </v:shape>
+        </w:pict>
       </w:r>
       <w:r>
         <w:rPr>
@@ -528,109 +470,30 @@
       </w:pPr>
       <w:r>
         <w:rPr>
-          <w:rFonts w:ascii="Times New Roman" w:hAnsi="Times New Roman" w:cs="Times New Roman"/>
           <w:noProof/>
-          <w:sz w:val="24"/>
-          <w:szCs w:val="24"/>
-        </w:rPr>
-        <mc:AlternateContent>
-          <mc:Choice Requires="wps">
-            <w:drawing>
-              <wp:anchor distT="0" distB="0" distL="114300" distR="114300" simplePos="0" relativeHeight="251661312" behindDoc="0" locked="0" layoutInCell="1" allowOverlap="1" wp14:anchorId="52D3367A" wp14:editId="0BDDB7EC">
-                <wp:simplePos x="0" y="0"/>
-                <wp:positionH relativeFrom="column">
-                  <wp:posOffset>346166</wp:posOffset>
-                </wp:positionH>
-                <wp:positionV relativeFrom="paragraph">
-                  <wp:posOffset>219256</wp:posOffset>
-                </wp:positionV>
-                <wp:extent cx="2279468" cy="274320"/>
-                <wp:effectExtent l="0" t="0" r="0" b="0"/>
-                <wp:wrapNone/>
-                <wp:docPr id="1" name="Text Box 2"/>
-                <wp:cNvGraphicFramePr>
-                  <a:graphicFrameLocks xmlns:a="http://schemas.openxmlformats.org/drawingml/2006/main"/>
-                </wp:cNvGraphicFramePr>
-                <a:graphic xmlns:a="http://schemas.openxmlformats.org/drawingml/2006/main">
-                  <a:graphicData uri="http://schemas.microsoft.com/office/word/2010/wordprocessingShape">
-                    <wps:wsp>
-                      <wps:cNvSpPr txBox="1">
-                        <a:spLocks noChangeArrowheads="1"/>
-                      </wps:cNvSpPr>
-                      <wps:spPr bwMode="auto">
-                        <a:xfrm>
-                          <a:off x="0" y="0"/>
-                          <a:ext cx="2279468" cy="274320"/>
-                        </a:xfrm>
-                        <a:prstGeom prst="rect">
-                          <a:avLst/>
-                        </a:prstGeom>
-                        <a:noFill/>
-                        <a:ln w="9525">
-                          <a:noFill/>
-                          <a:miter lim="800000"/>
-                          <a:headEnd/>
-                          <a:tailEnd/>
-                        </a:ln>
-                      </wps:spPr>
-                      <wps:txbx>
-                        <w:txbxContent>
-                          <w:p>
-                            <w:pPr>
-                              <w:jc w:val="center"/>
-                              <w:rPr>
-                                <w:b/>
-                              </w:rPr>
-                            </w:pPr>
-                            <w:r>
-                              <w:rPr>
-                                <w:b/>
-                              </w:rPr>
-                              <w:t>July 25, 2020</w:t>
-                            </w:r>
-                          </w:p>
-                        </w:txbxContent>
-                      </wps:txbx>
-                      <wps:bodyPr rot="0" vert="horz" wrap="square" lIns="91440" tIns="45720" rIns="91440" bIns="45720" anchor="t" anchorCtr="0">
-                        <a:noAutofit/>
-                      </wps:bodyPr>
-                    </wps:wsp>
-                  </a:graphicData>
-                </a:graphic>
-                <wp14:sizeRelH relativeFrom="margin">
-                  <wp14:pctWidth>0</wp14:pctWidth>
-                </wp14:sizeRelH>
-                <wp14:sizeRelV relativeFrom="margin">
-                  <wp14:pctHeight>0</wp14:pctHeight>
-                </wp14:sizeRelV>
-              </wp:anchor>
-            </w:drawing>
-          </mc:Choice>
-          <mc:Fallback>
-            <w:pict>
-              <v:shape w14:anchorId="52D3367A" id="_x0000_s1027" type="#_x0000_t202" style="position:absolute;margin-left:27.25pt;margin-top:17.25pt;width:179.5pt;height:21.6pt;z-index:251661312;visibility:visible;mso-wrap-style:square;mso-width-percent:0;mso-height-percent:0;mso-wrap-distance-left:9pt;mso-wrap-distance-top:0;mso-wrap-distance-right:9pt;mso-wrap-distance-bottom:0;mso-position-horizontal:absolute;mso-position-horizontal-relative:text;mso-position-vertical:absolute;mso-position-vertical-relative:text;mso-width-percent:0;mso-height-percent:0;mso-width-relative:margin;mso-height-relative:margin;v-text-anchor:top" o:gfxdata="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" filled="f" stroked="f">
-                <v:textbox>
-                  <w:txbxContent>
-                    <w:p>
-                      <w:pPr>
-                        <w:jc w:val="center"/>
-                        <w:rPr>
-                          <w:b/>
-                        </w:rPr>
-                      </w:pPr>
-                      <w:r>
-                        <w:rPr>
-                          <w:b/>
-                        </w:rPr>
-                        <w:t>July 25, 2020</w:t>
-                      </w:r>
-                    </w:p>
-                  </w:txbxContent>
-                </v:textbox>
-              </v:shape>
-            </w:pict>
-          </mc:Fallback>
-        </mc:AlternateContent>
+        </w:rPr>
+        <w:pict w14:anchorId="7C9ACA47">
+          <v:shape id="_x0000_s1026" type="#_x0000_t202" style="position:absolute;margin-left:27.25pt;margin-top:17.25pt;width:179.5pt;height:21.6pt;z-index:251659264;visibility:visible;mso-wrap-style:square;mso-width-percent:0;mso-height-percent:0;mso-wrap-distance-left:9pt;mso-wrap-distance-top:0;mso-wrap-distance-right:9pt;mso-wrap-distance-bottom:0;mso-position-horizontal:absolute;mso-position-horizontal-relative:text;mso-position-vertical:absolute;mso-position-vertical-relative:text;mso-width-percent:0;mso-height-percent:0;mso-width-relative:margin;mso-height-relative:margin;v-text-anchor:top" o:gfxdata="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" filled="f" stroked="f">
+            <v:textbox>
+              <w:txbxContent>
+                <w:p>
+                  <w:pPr>
+                    <w:jc w:val="center"/>
+                    <w:rPr>
+                      <w:b/>
+                    </w:rPr>
+                  </w:pPr>
+                  <w:r>
+                    <w:rPr>
+                      <w:b/>
+                    </w:rPr>
+                    <w:t>December, 2022</w:t>
+                  </w:r>
+                </w:p>
+              </w:txbxContent>
+            </v:textbox>
+          </v:shape>
+        </w:pict>
       </w:r>
     </w:p>
     <w:p>
@@ -702,51 +565,89 @@
           <w:sz w:val="24"/>
           <w:szCs w:val="24"/>
         </w:rPr>
-        <w:t>I the undersigned do hereby certify that this is a true report for the project undertaken by the above named student under my supervision and that it has been submitted to institute of software technologies with my approval.</w:t>
-      </w:r>
-    </w:p>
-    <w:p>
-      <w:pPr>
-        <w:rPr>
-          <w:rFonts w:ascii="Times New Roman" w:hAnsi="Times New Roman" w:cs="Times New Roman"/>
-          <w:sz w:val="24"/>
-          <w:szCs w:val="24"/>
-        </w:rPr>
-      </w:pPr>
-      <w:r>
-        <w:rPr>
-          <w:rFonts w:ascii="Times New Roman" w:hAnsi="Times New Roman" w:cs="Times New Roman"/>
-          <w:sz w:val="24"/>
-          <w:szCs w:val="24"/>
-        </w:rPr>
-        <w:t>Name………………………………………..</w:t>
-      </w:r>
-    </w:p>
-    <w:p>
-      <w:pPr>
-        <w:rPr>
-          <w:rFonts w:ascii="Times New Roman" w:hAnsi="Times New Roman" w:cs="Times New Roman"/>
-          <w:sz w:val="24"/>
-          <w:szCs w:val="24"/>
-        </w:rPr>
-      </w:pPr>
-    </w:p>
-    <w:p>
-      <w:pPr>
-        <w:rPr>
-          <w:rFonts w:ascii="Times New Roman" w:hAnsi="Times New Roman" w:cs="Times New Roman"/>
-          <w:sz w:val="24"/>
-          <w:szCs w:val="24"/>
-        </w:rPr>
-      </w:pPr>
-      <w:r>
-        <w:rPr>
-          <w:rFonts w:ascii="Times New Roman" w:hAnsi="Times New Roman" w:cs="Times New Roman"/>
-          <w:sz w:val="24"/>
-          <w:szCs w:val="24"/>
-        </w:rPr>
-        <w:t>Date………………………………………..</w:t>
-      </w:r>
+        <w:t xml:space="preserve">I the undersigned do hereby certify that this is a true report for the project undertaken by the </w:t>
+      </w:r>
+      <w:proofErr w:type="gramStart"/>
+      <w:r>
+        <w:rPr>
+          <w:rFonts w:ascii="Times New Roman" w:hAnsi="Times New Roman" w:cs="Times New Roman"/>
+          <w:sz w:val="24"/>
+          <w:szCs w:val="24"/>
+        </w:rPr>
+        <w:t>above named</w:t>
+      </w:r>
+      <w:proofErr w:type="gramEnd"/>
+      <w:r>
+        <w:rPr>
+          <w:rFonts w:ascii="Times New Roman" w:hAnsi="Times New Roman" w:cs="Times New Roman"/>
+          <w:sz w:val="24"/>
+          <w:szCs w:val="24"/>
+        </w:rPr>
+        <w:t xml:space="preserve"> student under my supervision and that it has been submitted to institute of software technologies with my approval.</w:t>
+      </w:r>
+    </w:p>
+    <w:p>
+      <w:pPr>
+        <w:rPr>
+          <w:rFonts w:ascii="Times New Roman" w:hAnsi="Times New Roman" w:cs="Times New Roman"/>
+          <w:sz w:val="24"/>
+          <w:szCs w:val="24"/>
+        </w:rPr>
+      </w:pPr>
+      <w:r>
+        <w:rPr>
+          <w:rFonts w:ascii="Times New Roman" w:hAnsi="Times New Roman" w:cs="Times New Roman"/>
+          <w:sz w:val="24"/>
+          <w:szCs w:val="24"/>
+        </w:rPr>
+        <w:t>Name……………………………………</w:t>
+      </w:r>
+      <w:proofErr w:type="gramStart"/>
+      <w:r>
+        <w:rPr>
+          <w:rFonts w:ascii="Times New Roman" w:hAnsi="Times New Roman" w:cs="Times New Roman"/>
+          <w:sz w:val="24"/>
+          <w:szCs w:val="24"/>
+        </w:rPr>
+        <w:t>…..</w:t>
+      </w:r>
+      <w:proofErr w:type="gramEnd"/>
+    </w:p>
+    <w:p>
+      <w:pPr>
+        <w:rPr>
+          <w:rFonts w:ascii="Times New Roman" w:hAnsi="Times New Roman" w:cs="Times New Roman"/>
+          <w:sz w:val="24"/>
+          <w:szCs w:val="24"/>
+        </w:rPr>
+      </w:pPr>
+    </w:p>
+    <w:p>
+      <w:pPr>
+        <w:rPr>
+          <w:rFonts w:ascii="Times New Roman" w:hAnsi="Times New Roman" w:cs="Times New Roman"/>
+          <w:sz w:val="24"/>
+          <w:szCs w:val="24"/>
+        </w:rPr>
+      </w:pPr>
+      <w:r>
+        <w:rPr>
+          <w:rFonts w:ascii="Times New Roman" w:hAnsi="Times New Roman" w:cs="Times New Roman"/>
+          <w:sz w:val="24"/>
+          <w:szCs w:val="24"/>
+        </w:rPr>
+        <w:t>Date……………………………………</w:t>
+      </w:r>
+      <w:proofErr w:type="gramStart"/>
+      <w:r>
+        <w:rPr>
+          <w:rFonts w:ascii="Times New Roman" w:hAnsi="Times New Roman" w:cs="Times New Roman"/>
+          <w:sz w:val="24"/>
+          <w:szCs w:val="24"/>
+        </w:rPr>
+        <w:t>…..</w:t>
+      </w:r>
+      <w:proofErr w:type="gramEnd"/>
     </w:p>
     <w:p>
       <w:pPr>
@@ -768,6 +669,7 @@
     </w:p>
     <w:p>
       <w:pPr>
+        <w:jc w:val="center"/>
         <w:rPr>
           <w:rFonts w:ascii="Times New Roman" w:hAnsi="Times New Roman" w:cs="Times New Roman"/>
           <w:b/>
@@ -884,20 +786,1576 @@
       <w:pPr>
         <w:rPr>
           <w:rFonts w:ascii="Times New Roman" w:hAnsi="Times New Roman" w:cs="Times New Roman"/>
-          <w:sz w:val="24"/>
-          <w:szCs w:val="24"/>
-        </w:rPr>
-      </w:pPr>
-      <w:r>
-        <w:rPr>
-          <w:rFonts w:ascii="Times New Roman" w:hAnsi="Times New Roman" w:cs="Times New Roman"/>
+          <w:b/>
+          <w:sz w:val="24"/>
+          <w:szCs w:val="24"/>
+        </w:rPr>
+      </w:pPr>
+      <w:r>
+        <w:rPr>
+          <w:rFonts w:ascii="Times New Roman" w:hAnsi="Times New Roman" w:cs="Times New Roman"/>
+          <w:b/>
           <w:sz w:val="24"/>
           <w:szCs w:val="24"/>
         </w:rPr>
         <w:lastRenderedPageBreak/>
-        <w:t>Table of Contents</w:t>
-      </w:r>
-    </w:p>
+        <w:t>TABLE</w:t>
+      </w:r>
+      <w:r>
+        <w:rPr>
+          <w:rFonts w:ascii="Times New Roman" w:hAnsi="Times New Roman" w:cs="Times New Roman"/>
+          <w:b/>
+          <w:sz w:val="24"/>
+          <w:szCs w:val="24"/>
+        </w:rPr>
+        <w:t xml:space="preserve"> OF COONTENTS</w:t>
+      </w:r>
+    </w:p>
+    <w:sdt>
+      <w:sdtPr>
+        <w:rPr>
+          <w:rFonts w:asciiTheme="minorHAnsi" w:eastAsiaTheme="minorHAnsi" w:hAnsiTheme="minorHAnsi" w:cstheme="minorBidi"/>
+          <w:color w:val="auto"/>
+          <w:sz w:val="22"/>
+          <w:szCs w:val="22"/>
+        </w:rPr>
+        <w:id w:val="-1064020988"/>
+        <w:docPartObj>
+          <w:docPartGallery w:val="Table of Contents"/>
+          <w:docPartUnique/>
+        </w:docPartObj>
+      </w:sdtPr>
+      <w:sdtEndPr>
+        <w:rPr>
+          <w:b/>
+          <w:bCs/>
+          <w:noProof/>
+        </w:rPr>
+      </w:sdtEndPr>
+      <w:sdtContent>
+        <w:p>
+          <w:pPr>
+            <w:pStyle w:val="TOCHeading"/>
+          </w:pPr>
+          <w:r>
+            <w:t>Contents</w:t>
+          </w:r>
+        </w:p>
+        <w:p>
+          <w:pPr>
+            <w:pStyle w:val="TOC1"/>
+            <w:tabs>
+              <w:tab w:val="right" w:leader="dot" w:pos="9350"/>
+            </w:tabs>
+            <w:rPr>
+              <w:noProof/>
+            </w:rPr>
+          </w:pPr>
+          <w:r>
+            <w:fldChar w:fldCharType="begin"/>
+          </w:r>
+          <w:r>
+            <w:instrText xml:space="preserve"> TOC \o "1-3" \h \z \u </w:instrText>
+          </w:r>
+          <w:r>
+            <w:fldChar w:fldCharType="separate"/>
+          </w:r>
+          <w:hyperlink w:anchor="_Toc118081756" w:history="1">
+            <w:r>
+              <w:rPr>
+                <w:rStyle w:val="Hyperlink"/>
+                <w:rFonts w:ascii="Times New Roman" w:hAnsi="Times New Roman" w:cs="Times New Roman"/>
+                <w:noProof/>
+              </w:rPr>
+              <w:t>CHAPTER ONE</w:t>
+            </w:r>
+            <w:r>
+              <w:rPr>
+                <w:noProof/>
+                <w:webHidden/>
+              </w:rPr>
+              <w:tab/>
+            </w:r>
+            <w:r>
+              <w:rPr>
+                <w:noProof/>
+                <w:webHidden/>
+              </w:rPr>
+              <w:fldChar w:fldCharType="begin"/>
+            </w:r>
+            <w:r>
+              <w:rPr>
+                <w:noProof/>
+                <w:webHidden/>
+              </w:rPr>
+              <w:instrText xml:space="preserve"> PAGEREF _Toc118081756 \h </w:instrText>
+            </w:r>
+            <w:r>
+              <w:rPr>
+                <w:noProof/>
+                <w:webHidden/>
+              </w:rPr>
+            </w:r>
+            <w:r>
+              <w:rPr>
+                <w:noProof/>
+                <w:webHidden/>
+              </w:rPr>
+              <w:fldChar w:fldCharType="separate"/>
+            </w:r>
+            <w:r>
+              <w:rPr>
+                <w:noProof/>
+                <w:webHidden/>
+              </w:rPr>
+              <w:t>1</w:t>
+            </w:r>
+            <w:r>
+              <w:rPr>
+                <w:noProof/>
+                <w:webHidden/>
+              </w:rPr>
+              <w:fldChar w:fldCharType="end"/>
+            </w:r>
+          </w:hyperlink>
+        </w:p>
+        <w:p>
+          <w:pPr>
+            <w:pStyle w:val="TOC2"/>
+            <w:tabs>
+              <w:tab w:val="right" w:leader="dot" w:pos="9350"/>
+            </w:tabs>
+            <w:rPr>
+              <w:noProof/>
+            </w:rPr>
+          </w:pPr>
+          <w:hyperlink w:anchor="_Toc118081757" w:history="1">
+            <w:r>
+              <w:rPr>
+                <w:rStyle w:val="Hyperlink"/>
+                <w:rFonts w:ascii="Times New Roman" w:hAnsi="Times New Roman" w:cs="Times New Roman"/>
+                <w:noProof/>
+              </w:rPr>
+              <w:t>INTRODUCTION</w:t>
+            </w:r>
+            <w:r>
+              <w:rPr>
+                <w:noProof/>
+                <w:webHidden/>
+              </w:rPr>
+              <w:tab/>
+            </w:r>
+            <w:r>
+              <w:rPr>
+                <w:noProof/>
+                <w:webHidden/>
+              </w:rPr>
+              <w:fldChar w:fldCharType="begin"/>
+            </w:r>
+            <w:r>
+              <w:rPr>
+                <w:noProof/>
+                <w:webHidden/>
+              </w:rPr>
+              <w:instrText xml:space="preserve"> PAGEREF _Toc118081757 \h </w:instrText>
+            </w:r>
+            <w:r>
+              <w:rPr>
+                <w:noProof/>
+                <w:webHidden/>
+              </w:rPr>
+            </w:r>
+            <w:r>
+              <w:rPr>
+                <w:noProof/>
+                <w:webHidden/>
+              </w:rPr>
+              <w:fldChar w:fldCharType="separate"/>
+            </w:r>
+            <w:r>
+              <w:rPr>
+                <w:noProof/>
+                <w:webHidden/>
+              </w:rPr>
+              <w:t>1</w:t>
+            </w:r>
+            <w:r>
+              <w:rPr>
+                <w:noProof/>
+                <w:webHidden/>
+              </w:rPr>
+              <w:fldChar w:fldCharType="end"/>
+            </w:r>
+          </w:hyperlink>
+        </w:p>
+        <w:p>
+          <w:pPr>
+            <w:pStyle w:val="TOC2"/>
+            <w:tabs>
+              <w:tab w:val="right" w:leader="dot" w:pos="9350"/>
+            </w:tabs>
+            <w:rPr>
+              <w:noProof/>
+            </w:rPr>
+          </w:pPr>
+          <w:hyperlink w:anchor="_Toc118081758" w:history="1">
+            <w:r>
+              <w:rPr>
+                <w:rStyle w:val="Hyperlink"/>
+                <w:rFonts w:ascii="Times New Roman" w:hAnsi="Times New Roman" w:cs="Times New Roman"/>
+                <w:noProof/>
+              </w:rPr>
+              <w:t>PROBLEM STATEMENT</w:t>
+            </w:r>
+            <w:r>
+              <w:rPr>
+                <w:noProof/>
+                <w:webHidden/>
+              </w:rPr>
+              <w:tab/>
+            </w:r>
+            <w:r>
+              <w:rPr>
+                <w:noProof/>
+                <w:webHidden/>
+              </w:rPr>
+              <w:fldChar w:fldCharType="begin"/>
+            </w:r>
+            <w:r>
+              <w:rPr>
+                <w:noProof/>
+                <w:webHidden/>
+              </w:rPr>
+              <w:instrText xml:space="preserve"> PAGEREF _Toc118081758 \h </w:instrText>
+            </w:r>
+            <w:r>
+              <w:rPr>
+                <w:noProof/>
+                <w:webHidden/>
+              </w:rPr>
+            </w:r>
+            <w:r>
+              <w:rPr>
+                <w:noProof/>
+                <w:webHidden/>
+              </w:rPr>
+              <w:fldChar w:fldCharType="separate"/>
+            </w:r>
+            <w:r>
+              <w:rPr>
+                <w:noProof/>
+                <w:webHidden/>
+              </w:rPr>
+              <w:t>1</w:t>
+            </w:r>
+            <w:r>
+              <w:rPr>
+                <w:noProof/>
+                <w:webHidden/>
+              </w:rPr>
+              <w:fldChar w:fldCharType="end"/>
+            </w:r>
+          </w:hyperlink>
+        </w:p>
+        <w:p>
+          <w:pPr>
+            <w:pStyle w:val="TOC2"/>
+            <w:tabs>
+              <w:tab w:val="right" w:leader="dot" w:pos="9350"/>
+            </w:tabs>
+            <w:rPr>
+              <w:noProof/>
+            </w:rPr>
+          </w:pPr>
+          <w:hyperlink w:anchor="_Toc118081759" w:history="1">
+            <w:r>
+              <w:rPr>
+                <w:rStyle w:val="Hyperlink"/>
+                <w:rFonts w:ascii="Times New Roman" w:hAnsi="Times New Roman" w:cs="Times New Roman"/>
+                <w:noProof/>
+              </w:rPr>
+              <w:t>OBJECTIVES</w:t>
+            </w:r>
+            <w:r>
+              <w:rPr>
+                <w:noProof/>
+                <w:webHidden/>
+              </w:rPr>
+              <w:tab/>
+            </w:r>
+            <w:r>
+              <w:rPr>
+                <w:noProof/>
+                <w:webHidden/>
+              </w:rPr>
+              <w:fldChar w:fldCharType="begin"/>
+            </w:r>
+            <w:r>
+              <w:rPr>
+                <w:noProof/>
+                <w:webHidden/>
+              </w:rPr>
+              <w:instrText xml:space="preserve"> PAGEREF _Toc118081759 \h </w:instrText>
+            </w:r>
+            <w:r>
+              <w:rPr>
+                <w:noProof/>
+                <w:webHidden/>
+              </w:rPr>
+            </w:r>
+            <w:r>
+              <w:rPr>
+                <w:noProof/>
+                <w:webHidden/>
+              </w:rPr>
+              <w:fldChar w:fldCharType="separate"/>
+            </w:r>
+            <w:r>
+              <w:rPr>
+                <w:noProof/>
+                <w:webHidden/>
+              </w:rPr>
+              <w:t>2</w:t>
+            </w:r>
+            <w:r>
+              <w:rPr>
+                <w:noProof/>
+                <w:webHidden/>
+              </w:rPr>
+              <w:fldChar w:fldCharType="end"/>
+            </w:r>
+          </w:hyperlink>
+        </w:p>
+        <w:p>
+          <w:pPr>
+            <w:pStyle w:val="TOC2"/>
+            <w:tabs>
+              <w:tab w:val="right" w:leader="dot" w:pos="9350"/>
+            </w:tabs>
+            <w:rPr>
+              <w:noProof/>
+            </w:rPr>
+          </w:pPr>
+          <w:hyperlink w:anchor="_Toc118081760" w:history="1">
+            <w:r>
+              <w:rPr>
+                <w:rStyle w:val="Hyperlink"/>
+                <w:rFonts w:ascii="Times New Roman" w:hAnsi="Times New Roman" w:cs="Times New Roman"/>
+                <w:noProof/>
+              </w:rPr>
+              <w:t>SCOPE</w:t>
+            </w:r>
+            <w:r>
+              <w:rPr>
+                <w:noProof/>
+                <w:webHidden/>
+              </w:rPr>
+              <w:tab/>
+            </w:r>
+            <w:r>
+              <w:rPr>
+                <w:noProof/>
+                <w:webHidden/>
+              </w:rPr>
+              <w:fldChar w:fldCharType="begin"/>
+            </w:r>
+            <w:r>
+              <w:rPr>
+                <w:noProof/>
+                <w:webHidden/>
+              </w:rPr>
+              <w:instrText xml:space="preserve"> PAGEREF _Toc118081760 \h </w:instrText>
+            </w:r>
+            <w:r>
+              <w:rPr>
+                <w:noProof/>
+                <w:webHidden/>
+              </w:rPr>
+            </w:r>
+            <w:r>
+              <w:rPr>
+                <w:noProof/>
+                <w:webHidden/>
+              </w:rPr>
+              <w:fldChar w:fldCharType="separate"/>
+            </w:r>
+            <w:r>
+              <w:rPr>
+                <w:noProof/>
+                <w:webHidden/>
+              </w:rPr>
+              <w:t>2</w:t>
+            </w:r>
+            <w:r>
+              <w:rPr>
+                <w:noProof/>
+                <w:webHidden/>
+              </w:rPr>
+              <w:fldChar w:fldCharType="end"/>
+            </w:r>
+          </w:hyperlink>
+        </w:p>
+        <w:p>
+          <w:pPr>
+            <w:pStyle w:val="TOC2"/>
+            <w:tabs>
+              <w:tab w:val="right" w:leader="dot" w:pos="9350"/>
+            </w:tabs>
+            <w:rPr>
+              <w:noProof/>
+            </w:rPr>
+          </w:pPr>
+          <w:hyperlink w:anchor="_Toc118081761" w:history="1">
+            <w:r>
+              <w:rPr>
+                <w:rStyle w:val="Hyperlink"/>
+                <w:rFonts w:ascii="Times New Roman" w:hAnsi="Times New Roman" w:cs="Times New Roman"/>
+                <w:noProof/>
+              </w:rPr>
+              <w:t>PROJECT SCHEDULE</w:t>
+            </w:r>
+            <w:r>
+              <w:rPr>
+                <w:noProof/>
+                <w:webHidden/>
+              </w:rPr>
+              <w:tab/>
+            </w:r>
+            <w:r>
+              <w:rPr>
+                <w:noProof/>
+                <w:webHidden/>
+              </w:rPr>
+              <w:fldChar w:fldCharType="begin"/>
+            </w:r>
+            <w:r>
+              <w:rPr>
+                <w:noProof/>
+                <w:webHidden/>
+              </w:rPr>
+              <w:instrText xml:space="preserve"> PAGEREF _Toc118081761 \h </w:instrText>
+            </w:r>
+            <w:r>
+              <w:rPr>
+                <w:noProof/>
+                <w:webHidden/>
+              </w:rPr>
+            </w:r>
+            <w:r>
+              <w:rPr>
+                <w:noProof/>
+                <w:webHidden/>
+              </w:rPr>
+              <w:fldChar w:fldCharType="separate"/>
+            </w:r>
+            <w:r>
+              <w:rPr>
+                <w:noProof/>
+                <w:webHidden/>
+              </w:rPr>
+              <w:t>2</w:t>
+            </w:r>
+            <w:r>
+              <w:rPr>
+                <w:noProof/>
+                <w:webHidden/>
+              </w:rPr>
+              <w:fldChar w:fldCharType="end"/>
+            </w:r>
+          </w:hyperlink>
+        </w:p>
+        <w:p>
+          <w:pPr>
+            <w:pStyle w:val="TOC1"/>
+            <w:tabs>
+              <w:tab w:val="right" w:leader="dot" w:pos="9350"/>
+            </w:tabs>
+            <w:rPr>
+              <w:noProof/>
+            </w:rPr>
+          </w:pPr>
+          <w:hyperlink w:anchor="_Toc118081762" w:history="1">
+            <w:r>
+              <w:rPr>
+                <w:rStyle w:val="Hyperlink"/>
+                <w:rFonts w:ascii="Times New Roman" w:hAnsi="Times New Roman" w:cs="Times New Roman"/>
+                <w:noProof/>
+              </w:rPr>
+              <w:t>CHAPTER TWO</w:t>
+            </w:r>
+            <w:r>
+              <w:rPr>
+                <w:noProof/>
+                <w:webHidden/>
+              </w:rPr>
+              <w:tab/>
+            </w:r>
+            <w:r>
+              <w:rPr>
+                <w:noProof/>
+                <w:webHidden/>
+              </w:rPr>
+              <w:fldChar w:fldCharType="begin"/>
+            </w:r>
+            <w:r>
+              <w:rPr>
+                <w:noProof/>
+                <w:webHidden/>
+              </w:rPr>
+              <w:instrText xml:space="preserve"> PAGEREF _Toc118081762 \h </w:instrText>
+            </w:r>
+            <w:r>
+              <w:rPr>
+                <w:noProof/>
+                <w:webHidden/>
+              </w:rPr>
+            </w:r>
+            <w:r>
+              <w:rPr>
+                <w:noProof/>
+                <w:webHidden/>
+              </w:rPr>
+              <w:fldChar w:fldCharType="separate"/>
+            </w:r>
+            <w:r>
+              <w:rPr>
+                <w:noProof/>
+                <w:webHidden/>
+              </w:rPr>
+              <w:t>3</w:t>
+            </w:r>
+            <w:r>
+              <w:rPr>
+                <w:noProof/>
+                <w:webHidden/>
+              </w:rPr>
+              <w:fldChar w:fldCharType="end"/>
+            </w:r>
+          </w:hyperlink>
+        </w:p>
+        <w:p>
+          <w:pPr>
+            <w:pStyle w:val="TOC2"/>
+            <w:tabs>
+              <w:tab w:val="right" w:leader="dot" w:pos="9350"/>
+            </w:tabs>
+            <w:rPr>
+              <w:noProof/>
+            </w:rPr>
+          </w:pPr>
+          <w:hyperlink w:anchor="_Toc118081763" w:history="1">
+            <w:r>
+              <w:rPr>
+                <w:rStyle w:val="Hyperlink"/>
+                <w:rFonts w:ascii="Times New Roman" w:hAnsi="Times New Roman" w:cs="Times New Roman"/>
+                <w:noProof/>
+              </w:rPr>
+              <w:t>LITERATURE REVIEW</w:t>
+            </w:r>
+            <w:r>
+              <w:rPr>
+                <w:noProof/>
+                <w:webHidden/>
+              </w:rPr>
+              <w:tab/>
+            </w:r>
+            <w:r>
+              <w:rPr>
+                <w:noProof/>
+                <w:webHidden/>
+              </w:rPr>
+              <w:fldChar w:fldCharType="begin"/>
+            </w:r>
+            <w:r>
+              <w:rPr>
+                <w:noProof/>
+                <w:webHidden/>
+              </w:rPr>
+              <w:instrText xml:space="preserve"> PAGEREF _Toc118081763 \h </w:instrText>
+            </w:r>
+            <w:r>
+              <w:rPr>
+                <w:noProof/>
+                <w:webHidden/>
+              </w:rPr>
+            </w:r>
+            <w:r>
+              <w:rPr>
+                <w:noProof/>
+                <w:webHidden/>
+              </w:rPr>
+              <w:fldChar w:fldCharType="separate"/>
+            </w:r>
+            <w:r>
+              <w:rPr>
+                <w:noProof/>
+                <w:webHidden/>
+              </w:rPr>
+              <w:t>3</w:t>
+            </w:r>
+            <w:r>
+              <w:rPr>
+                <w:noProof/>
+                <w:webHidden/>
+              </w:rPr>
+              <w:fldChar w:fldCharType="end"/>
+            </w:r>
+          </w:hyperlink>
+        </w:p>
+        <w:p>
+          <w:pPr>
+            <w:pStyle w:val="TOC1"/>
+            <w:tabs>
+              <w:tab w:val="right" w:leader="dot" w:pos="9350"/>
+            </w:tabs>
+            <w:rPr>
+              <w:noProof/>
+            </w:rPr>
+          </w:pPr>
+          <w:hyperlink w:anchor="_Toc118081764" w:history="1">
+            <w:r>
+              <w:rPr>
+                <w:rStyle w:val="Hyperlink"/>
+                <w:rFonts w:ascii="Times New Roman" w:hAnsi="Times New Roman" w:cs="Times New Roman"/>
+                <w:noProof/>
+              </w:rPr>
+              <w:t>CHAPTER THREE</w:t>
+            </w:r>
+            <w:r>
+              <w:rPr>
+                <w:noProof/>
+                <w:webHidden/>
+              </w:rPr>
+              <w:tab/>
+            </w:r>
+            <w:r>
+              <w:rPr>
+                <w:noProof/>
+                <w:webHidden/>
+              </w:rPr>
+              <w:fldChar w:fldCharType="begin"/>
+            </w:r>
+            <w:r>
+              <w:rPr>
+                <w:noProof/>
+                <w:webHidden/>
+              </w:rPr>
+              <w:instrText xml:space="preserve"> PAGEREF _Toc118081764 \h </w:instrText>
+            </w:r>
+            <w:r>
+              <w:rPr>
+                <w:noProof/>
+                <w:webHidden/>
+              </w:rPr>
+            </w:r>
+            <w:r>
+              <w:rPr>
+                <w:noProof/>
+                <w:webHidden/>
+              </w:rPr>
+              <w:fldChar w:fldCharType="separate"/>
+            </w:r>
+            <w:r>
+              <w:rPr>
+                <w:noProof/>
+                <w:webHidden/>
+              </w:rPr>
+              <w:t>4</w:t>
+            </w:r>
+            <w:r>
+              <w:rPr>
+                <w:noProof/>
+                <w:webHidden/>
+              </w:rPr>
+              <w:fldChar w:fldCharType="end"/>
+            </w:r>
+          </w:hyperlink>
+        </w:p>
+        <w:p>
+          <w:pPr>
+            <w:pStyle w:val="TOC2"/>
+            <w:tabs>
+              <w:tab w:val="right" w:leader="dot" w:pos="9350"/>
+            </w:tabs>
+            <w:rPr>
+              <w:noProof/>
+            </w:rPr>
+          </w:pPr>
+          <w:hyperlink w:anchor="_Toc118081765" w:history="1">
+            <w:r>
+              <w:rPr>
+                <w:rStyle w:val="Hyperlink"/>
+                <w:rFonts w:ascii="Times New Roman" w:hAnsi="Times New Roman" w:cs="Times New Roman"/>
+                <w:noProof/>
+              </w:rPr>
+              <w:t>METHODOLOGY</w:t>
+            </w:r>
+            <w:r>
+              <w:rPr>
+                <w:noProof/>
+                <w:webHidden/>
+              </w:rPr>
+              <w:tab/>
+            </w:r>
+            <w:r>
+              <w:rPr>
+                <w:noProof/>
+                <w:webHidden/>
+              </w:rPr>
+              <w:fldChar w:fldCharType="begin"/>
+            </w:r>
+            <w:r>
+              <w:rPr>
+                <w:noProof/>
+                <w:webHidden/>
+              </w:rPr>
+              <w:instrText xml:space="preserve"> PAGEREF _Toc118081765 \h </w:instrText>
+            </w:r>
+            <w:r>
+              <w:rPr>
+                <w:noProof/>
+                <w:webHidden/>
+              </w:rPr>
+            </w:r>
+            <w:r>
+              <w:rPr>
+                <w:noProof/>
+                <w:webHidden/>
+              </w:rPr>
+              <w:fldChar w:fldCharType="separate"/>
+            </w:r>
+            <w:r>
+              <w:rPr>
+                <w:noProof/>
+                <w:webHidden/>
+              </w:rPr>
+              <w:t>4</w:t>
+            </w:r>
+            <w:r>
+              <w:rPr>
+                <w:noProof/>
+                <w:webHidden/>
+              </w:rPr>
+              <w:fldChar w:fldCharType="end"/>
+            </w:r>
+          </w:hyperlink>
+        </w:p>
+        <w:p>
+          <w:pPr>
+            <w:pStyle w:val="TOC1"/>
+            <w:tabs>
+              <w:tab w:val="right" w:leader="dot" w:pos="9350"/>
+            </w:tabs>
+            <w:rPr>
+              <w:noProof/>
+            </w:rPr>
+          </w:pPr>
+          <w:hyperlink w:anchor="_Toc118081766" w:history="1">
+            <w:r>
+              <w:rPr>
+                <w:rStyle w:val="Hyperlink"/>
+                <w:rFonts w:ascii="Times New Roman" w:hAnsi="Times New Roman" w:cs="Times New Roman"/>
+                <w:noProof/>
+              </w:rPr>
+              <w:t>CHAPTER FOUR</w:t>
+            </w:r>
+            <w:r>
+              <w:rPr>
+                <w:noProof/>
+                <w:webHidden/>
+              </w:rPr>
+              <w:tab/>
+            </w:r>
+            <w:r>
+              <w:rPr>
+                <w:noProof/>
+                <w:webHidden/>
+              </w:rPr>
+              <w:fldChar w:fldCharType="begin"/>
+            </w:r>
+            <w:r>
+              <w:rPr>
+                <w:noProof/>
+                <w:webHidden/>
+              </w:rPr>
+              <w:instrText xml:space="preserve"> PAGEREF _Toc118081766 \h </w:instrText>
+            </w:r>
+            <w:r>
+              <w:rPr>
+                <w:noProof/>
+                <w:webHidden/>
+              </w:rPr>
+            </w:r>
+            <w:r>
+              <w:rPr>
+                <w:noProof/>
+                <w:webHidden/>
+              </w:rPr>
+              <w:fldChar w:fldCharType="separate"/>
+            </w:r>
+            <w:r>
+              <w:rPr>
+                <w:noProof/>
+                <w:webHidden/>
+              </w:rPr>
+              <w:t>5</w:t>
+            </w:r>
+            <w:r>
+              <w:rPr>
+                <w:noProof/>
+                <w:webHidden/>
+              </w:rPr>
+              <w:fldChar w:fldCharType="end"/>
+            </w:r>
+          </w:hyperlink>
+        </w:p>
+        <w:p>
+          <w:pPr>
+            <w:pStyle w:val="TOC2"/>
+            <w:tabs>
+              <w:tab w:val="right" w:leader="dot" w:pos="9350"/>
+            </w:tabs>
+            <w:rPr>
+              <w:noProof/>
+            </w:rPr>
+          </w:pPr>
+          <w:hyperlink w:anchor="_Toc118081767" w:history="1">
+            <w:r>
+              <w:rPr>
+                <w:rStyle w:val="Hyperlink"/>
+                <w:rFonts w:ascii="Times New Roman" w:hAnsi="Times New Roman" w:cs="Times New Roman"/>
+                <w:noProof/>
+              </w:rPr>
+              <w:t>SYSTEM ANALYSIS AND REQUIREMENT MODELLING</w:t>
+            </w:r>
+            <w:r>
+              <w:rPr>
+                <w:noProof/>
+                <w:webHidden/>
+              </w:rPr>
+              <w:tab/>
+            </w:r>
+            <w:r>
+              <w:rPr>
+                <w:noProof/>
+                <w:webHidden/>
+              </w:rPr>
+              <w:fldChar w:fldCharType="begin"/>
+            </w:r>
+            <w:r>
+              <w:rPr>
+                <w:noProof/>
+                <w:webHidden/>
+              </w:rPr>
+              <w:instrText xml:space="preserve"> PAGEREF _Toc118081767 \h </w:instrText>
+            </w:r>
+            <w:r>
+              <w:rPr>
+                <w:noProof/>
+                <w:webHidden/>
+              </w:rPr>
+            </w:r>
+            <w:r>
+              <w:rPr>
+                <w:noProof/>
+                <w:webHidden/>
+              </w:rPr>
+              <w:fldChar w:fldCharType="separate"/>
+            </w:r>
+            <w:r>
+              <w:rPr>
+                <w:noProof/>
+                <w:webHidden/>
+              </w:rPr>
+              <w:t>5</w:t>
+            </w:r>
+            <w:r>
+              <w:rPr>
+                <w:noProof/>
+                <w:webHidden/>
+              </w:rPr>
+              <w:fldChar w:fldCharType="end"/>
+            </w:r>
+          </w:hyperlink>
+        </w:p>
+        <w:p>
+          <w:pPr>
+            <w:pStyle w:val="TOC1"/>
+            <w:tabs>
+              <w:tab w:val="right" w:leader="dot" w:pos="9350"/>
+            </w:tabs>
+            <w:rPr>
+              <w:noProof/>
+            </w:rPr>
+          </w:pPr>
+          <w:hyperlink w:anchor="_Toc118081768" w:history="1">
+            <w:r>
+              <w:rPr>
+                <w:rStyle w:val="Hyperlink"/>
+                <w:rFonts w:ascii="Times New Roman" w:hAnsi="Times New Roman" w:cs="Times New Roman"/>
+                <w:noProof/>
+              </w:rPr>
+              <w:t>CHAPTER FIVE</w:t>
+            </w:r>
+            <w:r>
+              <w:rPr>
+                <w:noProof/>
+                <w:webHidden/>
+              </w:rPr>
+              <w:tab/>
+            </w:r>
+            <w:r>
+              <w:rPr>
+                <w:noProof/>
+                <w:webHidden/>
+              </w:rPr>
+              <w:fldChar w:fldCharType="begin"/>
+            </w:r>
+            <w:r>
+              <w:rPr>
+                <w:noProof/>
+                <w:webHidden/>
+              </w:rPr>
+              <w:instrText xml:space="preserve"> PAGEREF _Toc118081768 \h </w:instrText>
+            </w:r>
+            <w:r>
+              <w:rPr>
+                <w:noProof/>
+                <w:webHidden/>
+              </w:rPr>
+            </w:r>
+            <w:r>
+              <w:rPr>
+                <w:noProof/>
+                <w:webHidden/>
+              </w:rPr>
+              <w:fldChar w:fldCharType="separate"/>
+            </w:r>
+            <w:r>
+              <w:rPr>
+                <w:noProof/>
+                <w:webHidden/>
+              </w:rPr>
+              <w:t>6</w:t>
+            </w:r>
+            <w:r>
+              <w:rPr>
+                <w:noProof/>
+                <w:webHidden/>
+              </w:rPr>
+              <w:fldChar w:fldCharType="end"/>
+            </w:r>
+          </w:hyperlink>
+        </w:p>
+        <w:p>
+          <w:pPr>
+            <w:pStyle w:val="TOC2"/>
+            <w:tabs>
+              <w:tab w:val="right" w:leader="dot" w:pos="9350"/>
+            </w:tabs>
+            <w:rPr>
+              <w:noProof/>
+            </w:rPr>
+          </w:pPr>
+          <w:hyperlink w:anchor="_Toc118081769" w:history="1">
+            <w:r>
+              <w:rPr>
+                <w:rStyle w:val="Hyperlink"/>
+                <w:rFonts w:ascii="Times New Roman" w:hAnsi="Times New Roman" w:cs="Times New Roman"/>
+                <w:noProof/>
+              </w:rPr>
+              <w:t>SYSTEM DESIGN</w:t>
+            </w:r>
+            <w:r>
+              <w:rPr>
+                <w:noProof/>
+                <w:webHidden/>
+              </w:rPr>
+              <w:tab/>
+            </w:r>
+            <w:r>
+              <w:rPr>
+                <w:noProof/>
+                <w:webHidden/>
+              </w:rPr>
+              <w:fldChar w:fldCharType="begin"/>
+            </w:r>
+            <w:r>
+              <w:rPr>
+                <w:noProof/>
+                <w:webHidden/>
+              </w:rPr>
+              <w:instrText xml:space="preserve"> PAGEREF _Toc118081769 \h </w:instrText>
+            </w:r>
+            <w:r>
+              <w:rPr>
+                <w:noProof/>
+                <w:webHidden/>
+              </w:rPr>
+            </w:r>
+            <w:r>
+              <w:rPr>
+                <w:noProof/>
+                <w:webHidden/>
+              </w:rPr>
+              <w:fldChar w:fldCharType="separate"/>
+            </w:r>
+            <w:r>
+              <w:rPr>
+                <w:noProof/>
+                <w:webHidden/>
+              </w:rPr>
+              <w:t>6</w:t>
+            </w:r>
+            <w:r>
+              <w:rPr>
+                <w:noProof/>
+                <w:webHidden/>
+              </w:rPr>
+              <w:fldChar w:fldCharType="end"/>
+            </w:r>
+          </w:hyperlink>
+        </w:p>
+        <w:p>
+          <w:pPr>
+            <w:pStyle w:val="TOC1"/>
+            <w:tabs>
+              <w:tab w:val="right" w:leader="dot" w:pos="9350"/>
+            </w:tabs>
+            <w:rPr>
+              <w:noProof/>
+            </w:rPr>
+          </w:pPr>
+          <w:hyperlink w:anchor="_Toc118081770" w:history="1">
+            <w:r>
+              <w:rPr>
+                <w:rStyle w:val="Hyperlink"/>
+                <w:rFonts w:ascii="Times New Roman" w:hAnsi="Times New Roman" w:cs="Times New Roman"/>
+                <w:noProof/>
+              </w:rPr>
+              <w:t>CHAPTER SIX</w:t>
+            </w:r>
+            <w:r>
+              <w:rPr>
+                <w:noProof/>
+                <w:webHidden/>
+              </w:rPr>
+              <w:tab/>
+            </w:r>
+            <w:r>
+              <w:rPr>
+                <w:noProof/>
+                <w:webHidden/>
+              </w:rPr>
+              <w:fldChar w:fldCharType="begin"/>
+            </w:r>
+            <w:r>
+              <w:rPr>
+                <w:noProof/>
+                <w:webHidden/>
+              </w:rPr>
+              <w:instrText xml:space="preserve"> PAGEREF _Toc118081770 \h </w:instrText>
+            </w:r>
+            <w:r>
+              <w:rPr>
+                <w:noProof/>
+                <w:webHidden/>
+              </w:rPr>
+            </w:r>
+            <w:r>
+              <w:rPr>
+                <w:noProof/>
+                <w:webHidden/>
+              </w:rPr>
+              <w:fldChar w:fldCharType="separate"/>
+            </w:r>
+            <w:r>
+              <w:rPr>
+                <w:noProof/>
+                <w:webHidden/>
+              </w:rPr>
+              <w:t>7</w:t>
+            </w:r>
+            <w:r>
+              <w:rPr>
+                <w:noProof/>
+                <w:webHidden/>
+              </w:rPr>
+              <w:fldChar w:fldCharType="end"/>
+            </w:r>
+          </w:hyperlink>
+        </w:p>
+        <w:p>
+          <w:pPr>
+            <w:pStyle w:val="TOC2"/>
+            <w:tabs>
+              <w:tab w:val="right" w:leader="dot" w:pos="9350"/>
+            </w:tabs>
+            <w:rPr>
+              <w:noProof/>
+            </w:rPr>
+          </w:pPr>
+          <w:hyperlink w:anchor="_Toc118081771" w:history="1">
+            <w:r>
+              <w:rPr>
+                <w:rStyle w:val="Hyperlink"/>
+                <w:rFonts w:ascii="Times New Roman" w:hAnsi="Times New Roman" w:cs="Times New Roman"/>
+                <w:noProof/>
+              </w:rPr>
+              <w:t>SYSTEM IMPLEMENTATION</w:t>
+            </w:r>
+            <w:r>
+              <w:rPr>
+                <w:noProof/>
+                <w:webHidden/>
+              </w:rPr>
+              <w:tab/>
+            </w:r>
+            <w:r>
+              <w:rPr>
+                <w:noProof/>
+                <w:webHidden/>
+              </w:rPr>
+              <w:fldChar w:fldCharType="begin"/>
+            </w:r>
+            <w:r>
+              <w:rPr>
+                <w:noProof/>
+                <w:webHidden/>
+              </w:rPr>
+              <w:instrText xml:space="preserve"> PAGEREF _Toc118081771 \h </w:instrText>
+            </w:r>
+            <w:r>
+              <w:rPr>
+                <w:noProof/>
+                <w:webHidden/>
+              </w:rPr>
+            </w:r>
+            <w:r>
+              <w:rPr>
+                <w:noProof/>
+                <w:webHidden/>
+              </w:rPr>
+              <w:fldChar w:fldCharType="separate"/>
+            </w:r>
+            <w:r>
+              <w:rPr>
+                <w:noProof/>
+                <w:webHidden/>
+              </w:rPr>
+              <w:t>7</w:t>
+            </w:r>
+            <w:r>
+              <w:rPr>
+                <w:noProof/>
+                <w:webHidden/>
+              </w:rPr>
+              <w:fldChar w:fldCharType="end"/>
+            </w:r>
+          </w:hyperlink>
+        </w:p>
+        <w:p>
+          <w:pPr>
+            <w:pStyle w:val="TOC1"/>
+            <w:tabs>
+              <w:tab w:val="right" w:leader="dot" w:pos="9350"/>
+            </w:tabs>
+            <w:rPr>
+              <w:noProof/>
+            </w:rPr>
+          </w:pPr>
+          <w:hyperlink w:anchor="_Toc118081772" w:history="1">
+            <w:r>
+              <w:rPr>
+                <w:rStyle w:val="Hyperlink"/>
+                <w:rFonts w:ascii="Times New Roman" w:hAnsi="Times New Roman" w:cs="Times New Roman"/>
+                <w:noProof/>
+              </w:rPr>
+              <w:t>CHAPTER SEVEN</w:t>
+            </w:r>
+            <w:r>
+              <w:rPr>
+                <w:noProof/>
+                <w:webHidden/>
+              </w:rPr>
+              <w:tab/>
+            </w:r>
+            <w:r>
+              <w:rPr>
+                <w:noProof/>
+                <w:webHidden/>
+              </w:rPr>
+              <w:fldChar w:fldCharType="begin"/>
+            </w:r>
+            <w:r>
+              <w:rPr>
+                <w:noProof/>
+                <w:webHidden/>
+              </w:rPr>
+              <w:instrText xml:space="preserve"> PAGEREF _Toc118081772 \h </w:instrText>
+            </w:r>
+            <w:r>
+              <w:rPr>
+                <w:noProof/>
+                <w:webHidden/>
+              </w:rPr>
+            </w:r>
+            <w:r>
+              <w:rPr>
+                <w:noProof/>
+                <w:webHidden/>
+              </w:rPr>
+              <w:fldChar w:fldCharType="separate"/>
+            </w:r>
+            <w:r>
+              <w:rPr>
+                <w:noProof/>
+                <w:webHidden/>
+              </w:rPr>
+              <w:t>8</w:t>
+            </w:r>
+            <w:r>
+              <w:rPr>
+                <w:noProof/>
+                <w:webHidden/>
+              </w:rPr>
+              <w:fldChar w:fldCharType="end"/>
+            </w:r>
+          </w:hyperlink>
+        </w:p>
+        <w:p>
+          <w:pPr>
+            <w:pStyle w:val="TOC2"/>
+            <w:tabs>
+              <w:tab w:val="right" w:leader="dot" w:pos="9350"/>
+            </w:tabs>
+            <w:rPr>
+              <w:noProof/>
+            </w:rPr>
+          </w:pPr>
+          <w:hyperlink w:anchor="_Toc118081773" w:history="1">
+            <w:r>
+              <w:rPr>
+                <w:rStyle w:val="Hyperlink"/>
+                <w:rFonts w:ascii="Times New Roman" w:hAnsi="Times New Roman" w:cs="Times New Roman"/>
+                <w:noProof/>
+              </w:rPr>
+              <w:t>LIMITATIONS, CONCLUSIONS AND RECOMMENDATIONS</w:t>
+            </w:r>
+            <w:r>
+              <w:rPr>
+                <w:noProof/>
+                <w:webHidden/>
+              </w:rPr>
+              <w:tab/>
+            </w:r>
+            <w:r>
+              <w:rPr>
+                <w:noProof/>
+                <w:webHidden/>
+              </w:rPr>
+              <w:fldChar w:fldCharType="begin"/>
+            </w:r>
+            <w:r>
+              <w:rPr>
+                <w:noProof/>
+                <w:webHidden/>
+              </w:rPr>
+              <w:instrText xml:space="preserve"> PAGEREF _Toc118081773 \h </w:instrText>
+            </w:r>
+            <w:r>
+              <w:rPr>
+                <w:noProof/>
+                <w:webHidden/>
+              </w:rPr>
+            </w:r>
+            <w:r>
+              <w:rPr>
+                <w:noProof/>
+                <w:webHidden/>
+              </w:rPr>
+              <w:fldChar w:fldCharType="separate"/>
+            </w:r>
+            <w:r>
+              <w:rPr>
+                <w:noProof/>
+                <w:webHidden/>
+              </w:rPr>
+              <w:t>8</w:t>
+            </w:r>
+            <w:r>
+              <w:rPr>
+                <w:noProof/>
+                <w:webHidden/>
+              </w:rPr>
+              <w:fldChar w:fldCharType="end"/>
+            </w:r>
+          </w:hyperlink>
+        </w:p>
+        <w:p>
+          <w:pPr>
+            <w:pStyle w:val="TOC3"/>
+            <w:tabs>
+              <w:tab w:val="left" w:pos="880"/>
+              <w:tab w:val="right" w:leader="dot" w:pos="9350"/>
+            </w:tabs>
+            <w:rPr>
+              <w:noProof/>
+            </w:rPr>
+          </w:pPr>
+          <w:hyperlink w:anchor="_Toc118081774" w:history="1">
+            <w:r>
+              <w:rPr>
+                <w:rStyle w:val="Hyperlink"/>
+                <w:rFonts w:ascii="Times New Roman" w:hAnsi="Times New Roman" w:cs="Times New Roman"/>
+                <w:noProof/>
+              </w:rPr>
+              <w:t>1.</w:t>
+            </w:r>
+            <w:r>
+              <w:rPr>
+                <w:noProof/>
+              </w:rPr>
+              <w:tab/>
+            </w:r>
+            <w:r>
+              <w:rPr>
+                <w:rStyle w:val="Hyperlink"/>
+                <w:rFonts w:ascii="Times New Roman" w:hAnsi="Times New Roman" w:cs="Times New Roman"/>
+                <w:noProof/>
+              </w:rPr>
+              <w:t>LIMITATIONS</w:t>
+            </w:r>
+            <w:r>
+              <w:rPr>
+                <w:noProof/>
+                <w:webHidden/>
+              </w:rPr>
+              <w:tab/>
+            </w:r>
+            <w:r>
+              <w:rPr>
+                <w:noProof/>
+                <w:webHidden/>
+              </w:rPr>
+              <w:fldChar w:fldCharType="begin"/>
+            </w:r>
+            <w:r>
+              <w:rPr>
+                <w:noProof/>
+                <w:webHidden/>
+              </w:rPr>
+              <w:instrText xml:space="preserve"> PAGEREF _Toc118081774 \h </w:instrText>
+            </w:r>
+            <w:r>
+              <w:rPr>
+                <w:noProof/>
+                <w:webHidden/>
+              </w:rPr>
+            </w:r>
+            <w:r>
+              <w:rPr>
+                <w:noProof/>
+                <w:webHidden/>
+              </w:rPr>
+              <w:fldChar w:fldCharType="separate"/>
+            </w:r>
+            <w:r>
+              <w:rPr>
+                <w:noProof/>
+                <w:webHidden/>
+              </w:rPr>
+              <w:t>8</w:t>
+            </w:r>
+            <w:r>
+              <w:rPr>
+                <w:noProof/>
+                <w:webHidden/>
+              </w:rPr>
+              <w:fldChar w:fldCharType="end"/>
+            </w:r>
+          </w:hyperlink>
+        </w:p>
+        <w:p>
+          <w:pPr>
+            <w:pStyle w:val="TOC3"/>
+            <w:tabs>
+              <w:tab w:val="left" w:pos="880"/>
+              <w:tab w:val="right" w:leader="dot" w:pos="9350"/>
+            </w:tabs>
+            <w:rPr>
+              <w:noProof/>
+            </w:rPr>
+          </w:pPr>
+          <w:hyperlink w:anchor="_Toc118081775" w:history="1">
+            <w:r>
+              <w:rPr>
+                <w:rStyle w:val="Hyperlink"/>
+                <w:rFonts w:ascii="Times New Roman" w:hAnsi="Times New Roman" w:cs="Times New Roman"/>
+                <w:noProof/>
+              </w:rPr>
+              <w:t>2.</w:t>
+            </w:r>
+            <w:r>
+              <w:rPr>
+                <w:noProof/>
+              </w:rPr>
+              <w:tab/>
+            </w:r>
+            <w:r>
+              <w:rPr>
+                <w:rStyle w:val="Hyperlink"/>
+                <w:rFonts w:ascii="Times New Roman" w:hAnsi="Times New Roman" w:cs="Times New Roman"/>
+                <w:noProof/>
+              </w:rPr>
+              <w:t>CONCLUSIONS</w:t>
+            </w:r>
+            <w:r>
+              <w:rPr>
+                <w:noProof/>
+                <w:webHidden/>
+              </w:rPr>
+              <w:tab/>
+            </w:r>
+            <w:r>
+              <w:rPr>
+                <w:noProof/>
+                <w:webHidden/>
+              </w:rPr>
+              <w:fldChar w:fldCharType="begin"/>
+            </w:r>
+            <w:r>
+              <w:rPr>
+                <w:noProof/>
+                <w:webHidden/>
+              </w:rPr>
+              <w:instrText xml:space="preserve"> PAGEREF _Toc118081775 \h </w:instrText>
+            </w:r>
+            <w:r>
+              <w:rPr>
+                <w:noProof/>
+                <w:webHidden/>
+              </w:rPr>
+            </w:r>
+            <w:r>
+              <w:rPr>
+                <w:noProof/>
+                <w:webHidden/>
+              </w:rPr>
+              <w:fldChar w:fldCharType="separate"/>
+            </w:r>
+            <w:r>
+              <w:rPr>
+                <w:noProof/>
+                <w:webHidden/>
+              </w:rPr>
+              <w:t>8</w:t>
+            </w:r>
+            <w:r>
+              <w:rPr>
+                <w:noProof/>
+                <w:webHidden/>
+              </w:rPr>
+              <w:fldChar w:fldCharType="end"/>
+            </w:r>
+          </w:hyperlink>
+        </w:p>
+        <w:p>
+          <w:pPr>
+            <w:pStyle w:val="TOC3"/>
+            <w:tabs>
+              <w:tab w:val="left" w:pos="880"/>
+              <w:tab w:val="right" w:leader="dot" w:pos="9350"/>
+            </w:tabs>
+            <w:rPr>
+              <w:noProof/>
+            </w:rPr>
+          </w:pPr>
+          <w:hyperlink w:anchor="_Toc118081776" w:history="1">
+            <w:r>
+              <w:rPr>
+                <w:rStyle w:val="Hyperlink"/>
+                <w:rFonts w:ascii="Times New Roman" w:hAnsi="Times New Roman" w:cs="Times New Roman"/>
+                <w:noProof/>
+              </w:rPr>
+              <w:t>3.</w:t>
+            </w:r>
+            <w:r>
+              <w:rPr>
+                <w:noProof/>
+              </w:rPr>
+              <w:tab/>
+            </w:r>
+            <w:r>
+              <w:rPr>
+                <w:rStyle w:val="Hyperlink"/>
+                <w:rFonts w:ascii="Times New Roman" w:hAnsi="Times New Roman" w:cs="Times New Roman"/>
+                <w:noProof/>
+              </w:rPr>
+              <w:t>RECOMMENDATIONS</w:t>
+            </w:r>
+            <w:r>
+              <w:rPr>
+                <w:noProof/>
+                <w:webHidden/>
+              </w:rPr>
+              <w:tab/>
+            </w:r>
+            <w:r>
+              <w:rPr>
+                <w:noProof/>
+                <w:webHidden/>
+              </w:rPr>
+              <w:fldChar w:fldCharType="begin"/>
+            </w:r>
+            <w:r>
+              <w:rPr>
+                <w:noProof/>
+                <w:webHidden/>
+              </w:rPr>
+              <w:instrText xml:space="preserve"> PAGEREF _Toc118081776 \h </w:instrText>
+            </w:r>
+            <w:r>
+              <w:rPr>
+                <w:noProof/>
+                <w:webHidden/>
+              </w:rPr>
+            </w:r>
+            <w:r>
+              <w:rPr>
+                <w:noProof/>
+                <w:webHidden/>
+              </w:rPr>
+              <w:fldChar w:fldCharType="separate"/>
+            </w:r>
+            <w:r>
+              <w:rPr>
+                <w:noProof/>
+                <w:webHidden/>
+              </w:rPr>
+              <w:t>8</w:t>
+            </w:r>
+            <w:r>
+              <w:rPr>
+                <w:noProof/>
+                <w:webHidden/>
+              </w:rPr>
+              <w:fldChar w:fldCharType="end"/>
+            </w:r>
+          </w:hyperlink>
+        </w:p>
+        <w:p>
+          <w:r>
+            <w:rPr>
+              <w:b/>
+              <w:bCs/>
+              <w:noProof/>
+            </w:rPr>
+            <w:fldChar w:fldCharType="end"/>
+          </w:r>
+        </w:p>
+      </w:sdtContent>
+    </w:sdt>
     <w:p>
       <w:pPr>
         <w:spacing w:after="200" w:line="276" w:lineRule="auto"/>
@@ -907,6 +2365,16 @@
           <w:szCs w:val="24"/>
         </w:rPr>
       </w:pPr>
+    </w:p>
+    <w:p>
+      <w:pPr>
+        <w:spacing w:after="200" w:line="276" w:lineRule="auto"/>
+        <w:rPr>
+          <w:rFonts w:ascii="Times New Roman" w:hAnsi="Times New Roman" w:cs="Times New Roman"/>
+          <w:sz w:val="24"/>
+          <w:szCs w:val="24"/>
+        </w:rPr>
+      </w:pPr>
       <w:r>
         <w:rPr>
           <w:rFonts w:ascii="Times New Roman" w:hAnsi="Times New Roman" w:cs="Times New Roman"/>
@@ -917,70 +2385,121 @@
       </w:r>
     </w:p>
     <w:p>
-      <w:pPr>
+      <w:r>
         <w:rPr>
           <w:rFonts w:ascii="Times New Roman" w:hAnsi="Times New Roman" w:cs="Times New Roman"/>
           <w:b/>
-          <w:sz w:val="24"/>
-          <w:szCs w:val="24"/>
-        </w:rPr>
-      </w:pPr>
-      <w:r>
-        <w:rPr>
-          <w:rFonts w:ascii="Times New Roman" w:hAnsi="Times New Roman" w:cs="Times New Roman"/>
-          <w:b/>
-          <w:sz w:val="24"/>
-          <w:szCs w:val="24"/>
-        </w:rPr>
-        <w:lastRenderedPageBreak/>
-        <w:t>LIST OF TABLES</w:t>
-      </w:r>
-    </w:p>
-    <w:p>
-      <w:pPr>
-        <w:spacing w:after="200" w:line="276" w:lineRule="auto"/>
-        <w:rPr>
-          <w:rFonts w:ascii="Times New Roman" w:hAnsi="Times New Roman" w:cs="Times New Roman"/>
-          <w:sz w:val="24"/>
-          <w:szCs w:val="24"/>
-        </w:rPr>
-      </w:pPr>
-    </w:p>
-    <w:p>
-      <w:pPr>
-        <w:spacing w:after="200" w:line="276" w:lineRule="auto"/>
-        <w:rPr>
-          <w:rFonts w:ascii="Times New Roman" w:hAnsi="Times New Roman" w:cs="Times New Roman"/>
-          <w:sz w:val="24"/>
-          <w:szCs w:val="24"/>
-        </w:rPr>
-      </w:pPr>
-      <w:r>
-        <w:rPr>
-          <w:rFonts w:ascii="Times New Roman" w:hAnsi="Times New Roman" w:cs="Times New Roman"/>
-          <w:sz w:val="24"/>
-          <w:szCs w:val="24"/>
-        </w:rPr>
-        <w:br w:type="page"/>
-      </w:r>
-    </w:p>
-    <w:p>
-      <w:pPr>
-        <w:rPr>
-          <w:rFonts w:ascii="Times New Roman" w:hAnsi="Times New Roman" w:cs="Times New Roman"/>
-          <w:sz w:val="24"/>
-          <w:szCs w:val="24"/>
-        </w:rPr>
-      </w:pPr>
-      <w:r>
-        <w:rPr>
-          <w:rFonts w:ascii="Times New Roman" w:hAnsi="Times New Roman" w:cs="Times New Roman"/>
+          <w:bCs/>
           <w:sz w:val="24"/>
           <w:szCs w:val="24"/>
         </w:rPr>
         <w:lastRenderedPageBreak/>
         <w:t>LIST OF FIGURES/ILLUSTRATIONS</w:t>
       </w:r>
+      <w:r>
+        <w:fldChar w:fldCharType="begin"/>
+      </w:r>
+      <w:r>
+        <w:instrText xml:space="preserve"> TOC \h \z \c "Figure" </w:instrText>
+      </w:r>
+      <w:r>
+        <w:fldChar w:fldCharType="separate"/>
+      </w:r>
+    </w:p>
+    <w:p>
+      <w:pPr>
+        <w:pStyle w:val="TableofFigures"/>
+        <w:tabs>
+          <w:tab w:val="right" w:leader="dot" w:pos="9350"/>
+        </w:tabs>
+        <w:rPr>
+          <w:rFonts w:eastAsiaTheme="minorEastAsia"/>
+          <w:noProof/>
+        </w:rPr>
+      </w:pPr>
+      <w:hyperlink w:anchor="_Toc118082011" w:history="1">
+        <w:r>
+          <w:rPr>
+            <w:rStyle w:val="Hyperlink"/>
+            <w:noProof/>
+          </w:rPr>
+          <w:t>Figure 1: Scrum Methodology</w:t>
+        </w:r>
+        <w:r>
+          <w:rPr>
+            <w:noProof/>
+            <w:webHidden/>
+          </w:rPr>
+          <w:tab/>
+        </w:r>
+        <w:r>
+          <w:rPr>
+            <w:noProof/>
+            <w:webHidden/>
+          </w:rPr>
+          <w:fldChar w:fldCharType="begin"/>
+        </w:r>
+        <w:r>
+          <w:rPr>
+            <w:noProof/>
+            <w:webHidden/>
+          </w:rPr>
+          <w:instrText xml:space="preserve"> PAGEREF _Toc118082011 \h </w:instrText>
+        </w:r>
+        <w:r>
+          <w:rPr>
+            <w:noProof/>
+            <w:webHidden/>
+          </w:rPr>
+        </w:r>
+        <w:r>
+          <w:rPr>
+            <w:noProof/>
+            <w:webHidden/>
+          </w:rPr>
+          <w:fldChar w:fldCharType="separate"/>
+        </w:r>
+        <w:r>
+          <w:rPr>
+            <w:noProof/>
+            <w:webHidden/>
+          </w:rPr>
+          <w:t>4</w:t>
+        </w:r>
+        <w:r>
+          <w:rPr>
+            <w:noProof/>
+            <w:webHidden/>
+          </w:rPr>
+          <w:fldChar w:fldCharType="end"/>
+        </w:r>
+      </w:hyperlink>
+    </w:p>
+    <w:p>
+      <w:pPr>
+        <w:rPr>
+          <w:rFonts w:ascii="Times New Roman" w:hAnsi="Times New Roman" w:cs="Times New Roman"/>
+          <w:sz w:val="24"/>
+          <w:szCs w:val="24"/>
+        </w:rPr>
+      </w:pPr>
+      <w:r>
+        <w:rPr>
+          <w:rFonts w:ascii="Times New Roman" w:hAnsi="Times New Roman" w:cs="Times New Roman"/>
+          <w:sz w:val="24"/>
+          <w:szCs w:val="24"/>
+        </w:rPr>
+        <w:fldChar w:fldCharType="end"/>
+      </w:r>
+    </w:p>
+    <w:p>
+      <w:pPr>
+        <w:rPr>
+          <w:rFonts w:ascii="Times New Roman" w:hAnsi="Times New Roman" w:cs="Times New Roman"/>
+          <w:sz w:val="24"/>
+          <w:szCs w:val="24"/>
+        </w:rPr>
+      </w:pPr>
     </w:p>
     <w:p>
       <w:pPr>
@@ -990,9 +2509,12 @@
           <w:szCs w:val="24"/>
         </w:rPr>
         <w:sectPr>
+          <w:headerReference w:type="default" r:id="rId9"/>
+          <w:footerReference w:type="default" r:id="rId10"/>
+          <w:footerReference w:type="first" r:id="rId11"/>
           <w:pgSz w:w="12240" w:h="15840"/>
           <w:pgMar w:top="1440" w:right="1440" w:bottom="1440" w:left="1440" w:header="708" w:footer="708" w:gutter="0"/>
-          <w:pgNumType w:start="0"/>
+          <w:pgNumType w:fmt="lowerRoman" w:start="0"/>
           <w:cols w:space="708"/>
           <w:titlePg/>
           <w:docGrid w:linePitch="360"/>
@@ -1002,11 +2524,13 @@
     <w:p>
       <w:pPr>
         <w:pStyle w:val="Heading1"/>
+        <w:jc w:val="center"/>
         <w:rPr>
           <w:rFonts w:ascii="Times New Roman" w:hAnsi="Times New Roman" w:cs="Times New Roman"/>
           <w:color w:val="auto"/>
         </w:rPr>
       </w:pPr>
+      <w:bookmarkStart w:id="2" w:name="_Toc118081756"/>
       <w:r>
         <w:rPr>
           <w:rFonts w:ascii="Times New Roman" w:hAnsi="Times New Roman" w:cs="Times New Roman"/>
@@ -1015,6 +2539,7 @@
         <w:lastRenderedPageBreak/>
         <w:t>CHAPTER ONE</w:t>
       </w:r>
+      <w:bookmarkEnd w:id="2"/>
     </w:p>
     <w:p>
       <w:pPr>
@@ -1037,6 +2562,7 @@
           <w:szCs w:val="28"/>
         </w:rPr>
       </w:pPr>
+      <w:bookmarkStart w:id="3" w:name="_Toc118081757"/>
       <w:r>
         <w:rPr>
           <w:rFonts w:ascii="Times New Roman" w:hAnsi="Times New Roman" w:cs="Times New Roman"/>
@@ -1055,6 +2581,7 @@
         </w:rPr>
         <w:t>NTRODUCTION</w:t>
       </w:r>
+      <w:bookmarkEnd w:id="3"/>
     </w:p>
     <w:p>
       <w:pPr>
@@ -1065,14 +2592,6 @@
           <w:szCs w:val="24"/>
         </w:rPr>
       </w:pPr>
-      <w:r>
-        <w:rPr>
-          <w:rFonts w:ascii="Times New Roman" w:hAnsi="Times New Roman" w:cs="Times New Roman"/>
-          <w:sz w:val="24"/>
-          <w:szCs w:val="24"/>
-        </w:rPr>
-        <w:t xml:space="preserve">      </w:t>
-      </w:r>
       <w:r>
         <w:rPr>
           <w:rFonts w:ascii="Times New Roman" w:hAnsi="Times New Roman" w:cs="Times New Roman"/>
@@ -1133,6 +2652,7 @@
           <w:szCs w:val="28"/>
         </w:rPr>
       </w:pPr>
+      <w:bookmarkStart w:id="4" w:name="_Toc118081758"/>
       <w:r>
         <w:rPr>
           <w:rFonts w:ascii="Times New Roman" w:hAnsi="Times New Roman" w:cs="Times New Roman"/>
@@ -1142,6 +2662,7 @@
         </w:rPr>
         <w:t>PROBLEM STATEMENT</w:t>
       </w:r>
+      <w:bookmarkEnd w:id="4"/>
     </w:p>
     <w:p>
       <w:pPr>
@@ -1152,14 +2673,6 @@
           <w:szCs w:val="24"/>
         </w:rPr>
       </w:pPr>
-      <w:r>
-        <w:rPr>
-          <w:rFonts w:ascii="Times New Roman" w:hAnsi="Times New Roman" w:cs="Times New Roman"/>
-          <w:sz w:val="24"/>
-          <w:szCs w:val="24"/>
-        </w:rPr>
-        <w:t xml:space="preserve">      </w:t>
-      </w:r>
       <w:r>
         <w:rPr>
           <w:rFonts w:ascii="Times New Roman" w:hAnsi="Times New Roman" w:cs="Times New Roman"/>
@@ -1198,7 +2711,25 @@
           <w:sz w:val="24"/>
           <w:szCs w:val="24"/>
         </w:rPr>
-        <w:t xml:space="preserve"> Working with these tools require consistent practice which may include frequent reinstallation that mimics a real world environment. Once an OS is installed on a student’s personal computer it becomes hard to keep practicing installation and setup since there is a risk of data loss</w:t>
+        <w:t xml:space="preserve"> Working with these tools require consistent practice which may include frequent reinstallation that mimics a </w:t>
+      </w:r>
+      <w:proofErr w:type="gramStart"/>
+      <w:r>
+        <w:rPr>
+          <w:rFonts w:ascii="Times New Roman" w:hAnsi="Times New Roman" w:cs="Times New Roman"/>
+          <w:sz w:val="24"/>
+          <w:szCs w:val="24"/>
+        </w:rPr>
+        <w:t>real world</w:t>
+      </w:r>
+      <w:proofErr w:type="gramEnd"/>
+      <w:r>
+        <w:rPr>
+          <w:rFonts w:ascii="Times New Roman" w:hAnsi="Times New Roman" w:cs="Times New Roman"/>
+          <w:sz w:val="24"/>
+          <w:szCs w:val="24"/>
+        </w:rPr>
+        <w:t xml:space="preserve"> environment. Once an OS is installed on a student’s personal computer it becomes hard to keep practicing installation and setup since there is a risk of data loss</w:t>
       </w:r>
     </w:p>
     <w:p>
@@ -1356,6 +2887,7 @@
           <w:szCs w:val="28"/>
         </w:rPr>
       </w:pPr>
+      <w:bookmarkStart w:id="5" w:name="_Toc118081759"/>
       <w:r>
         <w:rPr>
           <w:rFonts w:ascii="Times New Roman" w:hAnsi="Times New Roman" w:cs="Times New Roman"/>
@@ -1366,6 +2898,7 @@
         <w:lastRenderedPageBreak/>
         <w:t>OBJECTIVES</w:t>
       </w:r>
+      <w:bookmarkEnd w:id="5"/>
     </w:p>
     <w:p>
       <w:pPr>
@@ -1382,7 +2915,7 @@
           <w:sz w:val="24"/>
           <w:szCs w:val="24"/>
         </w:rPr>
-        <w:t xml:space="preserve">      The objective of this project is quite simple; allow t</w:t>
+        <w:t>The objective of this project is quite simple; allow t</w:t>
       </w:r>
       <w:r>
         <w:rPr>
@@ -1595,6 +3128,7 @@
           <w:szCs w:val="28"/>
         </w:rPr>
       </w:pPr>
+      <w:bookmarkStart w:id="6" w:name="_Toc118081760"/>
       <w:r>
         <w:rPr>
           <w:rFonts w:ascii="Times New Roman" w:hAnsi="Times New Roman" w:cs="Times New Roman"/>
@@ -1604,6 +3138,7 @@
         </w:rPr>
         <w:t>SCOPE</w:t>
       </w:r>
+      <w:bookmarkEnd w:id="6"/>
     </w:p>
     <w:p>
       <w:pPr>
@@ -1634,14 +3169,12 @@
         </w:rPr>
         <w:t xml:space="preserve">This document contains a complete description of the design of the </w:t>
       </w:r>
-      <w:proofErr w:type="spellStart"/>
       <w:r>
         <w:rPr>
           <w:color w:val="000000"/>
         </w:rPr>
         <w:t>Infrawalk</w:t>
       </w:r>
-      <w:proofErr w:type="spellEnd"/>
       <w:r>
         <w:rPr>
           <w:color w:val="000000"/>
@@ -1664,7 +3197,21 @@
         <w:rPr>
           <w:color w:val="000000"/>
         </w:rPr>
-        <w:t xml:space="preserve"> An out dated Technology but it will serve the purpose for this proof of concept before exploration of better and simpler tools for this project.</w:t>
+        <w:t xml:space="preserve"> An </w:t>
+      </w:r>
+      <w:proofErr w:type="gramStart"/>
+      <w:r>
+        <w:rPr>
+          <w:color w:val="000000"/>
+        </w:rPr>
+        <w:t>out dated</w:t>
+      </w:r>
+      <w:proofErr w:type="gramEnd"/>
+      <w:r>
+        <w:rPr>
+          <w:color w:val="000000"/>
+        </w:rPr>
+        <w:t xml:space="preserve"> Technology but it will serve the purpose for this proof of concept before exploration of better and simpler tools for this project.</w:t>
       </w:r>
     </w:p>
     <w:p>
@@ -1699,6 +3246,7 @@
           <w:szCs w:val="28"/>
         </w:rPr>
       </w:pPr>
+      <w:bookmarkStart w:id="7" w:name="_Toc118081761"/>
       <w:r>
         <w:rPr>
           <w:rFonts w:ascii="Times New Roman" w:hAnsi="Times New Roman" w:cs="Times New Roman"/>
@@ -1708,6 +3256,7 @@
         </w:rPr>
         <w:t>PROJECT SCHEDULE</w:t>
       </w:r>
+      <w:bookmarkEnd w:id="7"/>
     </w:p>
     <w:p>
       <w:pPr>
@@ -1744,11 +3293,13 @@
     <w:p>
       <w:pPr>
         <w:pStyle w:val="Heading1"/>
+        <w:jc w:val="center"/>
         <w:rPr>
           <w:rFonts w:ascii="Times New Roman" w:hAnsi="Times New Roman" w:cs="Times New Roman"/>
           <w:color w:val="auto"/>
         </w:rPr>
       </w:pPr>
+      <w:bookmarkStart w:id="8" w:name="_Toc118081762"/>
       <w:r>
         <w:rPr>
           <w:rFonts w:ascii="Times New Roman" w:hAnsi="Times New Roman" w:cs="Times New Roman"/>
@@ -1764,6 +3315,7 @@
         </w:rPr>
         <w:t>TWO</w:t>
       </w:r>
+      <w:bookmarkEnd w:id="8"/>
     </w:p>
     <w:p>
       <w:pPr>
@@ -1786,6 +3338,7 @@
           <w:szCs w:val="28"/>
         </w:rPr>
       </w:pPr>
+      <w:bookmarkStart w:id="9" w:name="_Toc118081763"/>
       <w:r>
         <w:rPr>
           <w:rFonts w:ascii="Times New Roman" w:hAnsi="Times New Roman" w:cs="Times New Roman"/>
@@ -1795,6 +3348,7 @@
         </w:rPr>
         <w:t>LITERATURE REVIEW</w:t>
       </w:r>
+      <w:bookmarkEnd w:id="9"/>
     </w:p>
     <w:p>
       <w:pPr>
@@ -1860,21 +3414,19 @@
         <w:rPr>
           <w:color w:val="000000"/>
         </w:rPr>
-        <w:t xml:space="preserve">A large learning curve as they are built for general use, not a specific use case like </w:t>
-      </w:r>
-      <w:proofErr w:type="spellStart"/>
+        <w:t>A large learning curve as they are built for general use, not a specific use case like Infraw</w:t>
+      </w:r>
       <w:r>
         <w:rPr>
           <w:color w:val="000000"/>
         </w:rPr>
-        <w:t>Infrawlk</w:t>
-      </w:r>
-      <w:proofErr w:type="spellEnd"/>
+        <w:t>a</w:t>
+      </w:r>
       <w:r>
         <w:rPr>
           <w:color w:val="000000"/>
         </w:rPr>
-        <w:t>.</w:t>
+        <w:t>lk.</w:t>
       </w:r>
     </w:p>
     <w:p>
@@ -1893,21 +3445,7 @@
         <w:rPr>
           <w:color w:val="000000"/>
         </w:rPr>
-        <w:t xml:space="preserve">Inability to confirm inventory as all rely only on the data that has been keyed in. </w:t>
-      </w:r>
-      <w:proofErr w:type="spellStart"/>
-      <w:r>
-        <w:rPr>
-          <w:color w:val="000000"/>
-        </w:rPr>
-        <w:t>Infrawalk</w:t>
-      </w:r>
-      <w:proofErr w:type="spellEnd"/>
-      <w:r>
-        <w:rPr>
-          <w:color w:val="000000"/>
-        </w:rPr>
-        <w:t xml:space="preserve"> will provide real-time confirmation of </w:t>
+        <w:t xml:space="preserve">Inability to confirm inventory as all rely only on the data that has been keyed in. Infrawalk will provide real-time confirmation of </w:t>
       </w:r>
       <w:proofErr w:type="spellStart"/>
       <w:proofErr w:type="gramStart"/>
@@ -1974,11 +3512,13 @@
     <w:p>
       <w:pPr>
         <w:pStyle w:val="Heading1"/>
+        <w:jc w:val="center"/>
         <w:rPr>
           <w:rFonts w:ascii="Times New Roman" w:hAnsi="Times New Roman" w:cs="Times New Roman"/>
           <w:color w:val="auto"/>
         </w:rPr>
       </w:pPr>
+      <w:bookmarkStart w:id="10" w:name="_Toc118081764"/>
       <w:r>
         <w:rPr>
           <w:rFonts w:ascii="Times New Roman" w:hAnsi="Times New Roman" w:cs="Times New Roman"/>
@@ -1994,6 +3534,7 @@
         </w:rPr>
         <w:t>THREE</w:t>
       </w:r>
+      <w:bookmarkEnd w:id="10"/>
     </w:p>
     <w:p>
       <w:pPr>
@@ -2016,6 +3557,7 @@
           <w:szCs w:val="28"/>
         </w:rPr>
       </w:pPr>
+      <w:bookmarkStart w:id="11" w:name="_Toc118081765"/>
       <w:r>
         <w:rPr>
           <w:rFonts w:ascii="Times New Roman" w:hAnsi="Times New Roman" w:cs="Times New Roman"/>
@@ -2025,6 +3567,7 @@
         </w:rPr>
         <w:t>METHODOLOGY</w:t>
       </w:r>
+      <w:bookmarkEnd w:id="11"/>
     </w:p>
     <w:p>
       <w:pPr>
@@ -2032,10 +3575,33 @@
         <w:spacing w:before="0" w:beforeAutospacing="0" w:after="200" w:afterAutospacing="0"/>
       </w:pPr>
       <w:r>
-        <w:t xml:space="preserve">      Software </w:t>
-      </w:r>
-      <w:r>
-        <w:t>development can be done using several methodologies which shall be discussed in this section.</w:t>
+        <w:t xml:space="preserve">For this project, the preferred methodology </w:t>
+      </w:r>
+      <w:r>
+        <w:t xml:space="preserve">is </w:t>
+      </w:r>
+      <w:r>
+        <w:rPr>
+          <w:b/>
+          <w:bCs/>
+        </w:rPr>
+        <w:t>Scrum</w:t>
+      </w:r>
+      <w:r>
+        <w:rPr>
+          <w:b/>
+          <w:bCs/>
+        </w:rPr>
+        <w:t xml:space="preserve"> Methodology</w:t>
+      </w:r>
+      <w:r>
+        <w:t>.</w:t>
+      </w:r>
+      <w:r>
+        <w:t xml:space="preserve"> </w:t>
+      </w:r>
+      <w:r>
+        <w:t>It is the best methodology for this project because of the following reasons:</w:t>
       </w:r>
     </w:p>
     <w:p>
@@ -2043,15 +3609,26 @@
         <w:pStyle w:val="NormalWeb"/>
         <w:numPr>
           <w:ilvl w:val="0"/>
-          <w:numId w:val="14"/>
+          <w:numId w:val="17"/>
         </w:numPr>
         <w:spacing w:before="0" w:beforeAutospacing="0" w:after="200" w:afterAutospacing="0"/>
-      </w:pPr>
-      <w:r>
         <w:rPr>
           <w:b/>
-        </w:rPr>
-        <w:t>Data Collection:</w:t>
+          <w:bCs/>
+        </w:rPr>
+      </w:pPr>
+      <w:r>
+        <w:rPr>
+          <w:b/>
+          <w:bCs/>
+        </w:rPr>
+        <w:t>Time</w:t>
+      </w:r>
+      <w:r>
+        <w:t xml:space="preserve">: The time constraints for this project require it to be complete </w:t>
+      </w:r>
+      <w:r>
+        <w:t>as fast as possible.</w:t>
       </w:r>
     </w:p>
     <w:p>
@@ -2059,15 +3636,29 @@
         <w:pStyle w:val="NormalWeb"/>
         <w:numPr>
           <w:ilvl w:val="0"/>
-          <w:numId w:val="14"/>
+          <w:numId w:val="17"/>
         </w:numPr>
         <w:spacing w:before="0" w:beforeAutospacing="0" w:after="200" w:afterAutospacing="0"/>
-      </w:pPr>
-      <w:r>
         <w:rPr>
           <w:b/>
-        </w:rPr>
-        <w:t>Development Methodology:</w:t>
+          <w:bCs/>
+        </w:rPr>
+      </w:pPr>
+      <w:r>
+        <w:rPr>
+          <w:b/>
+          <w:bCs/>
+        </w:rPr>
+        <w:t>Project type:</w:t>
+      </w:r>
+      <w:r>
+        <w:t xml:space="preserve"> </w:t>
+      </w:r>
+      <w:r>
+        <w:t>With the project size being small</w:t>
+      </w:r>
+      <w:r>
+        <w:t>, Scrum is optimized for handling small scale projects like this one.</w:t>
       </w:r>
     </w:p>
     <w:p>
@@ -2075,15 +3666,29 @@
         <w:pStyle w:val="NormalWeb"/>
         <w:numPr>
           <w:ilvl w:val="0"/>
-          <w:numId w:val="14"/>
+          <w:numId w:val="17"/>
         </w:numPr>
         <w:spacing w:before="0" w:beforeAutospacing="0" w:after="200" w:afterAutospacing="0"/>
-      </w:pPr>
-      <w:r>
         <w:rPr>
           <w:b/>
-        </w:rPr>
-        <w:t>Tools for system implementation:</w:t>
+          <w:bCs/>
+        </w:rPr>
+      </w:pPr>
+      <w:r>
+        <w:rPr>
+          <w:b/>
+          <w:bCs/>
+        </w:rPr>
+        <w:t>Progress:</w:t>
+      </w:r>
+      <w:r>
+        <w:t xml:space="preserve"> It is easy to monitor the progress of the project</w:t>
+      </w:r>
+      <w:r>
+        <w:t xml:space="preserve"> since there are milestones set for each iteration of the scrum.</w:t>
+      </w:r>
+      <w:r>
+        <w:t xml:space="preserve"> Regular feedback from consistent testing allows for problems to be detected and resolved very quickly.</w:t>
       </w:r>
     </w:p>
     <w:p>
@@ -2091,24 +3696,112 @@
         <w:pStyle w:val="NormalWeb"/>
         <w:numPr>
           <w:ilvl w:val="0"/>
-          <w:numId w:val="14"/>
+          <w:numId w:val="17"/>
         </w:numPr>
         <w:spacing w:before="0" w:beforeAutospacing="0" w:after="200" w:afterAutospacing="0"/>
-      </w:pPr>
-      <w:r>
         <w:rPr>
           <w:b/>
-        </w:rPr>
-        <w:t>Time Schedule and cost:</w:t>
-      </w:r>
+          <w:bCs/>
+        </w:rPr>
+      </w:pPr>
+      <w:r>
+        <w:rPr>
+          <w:b/>
+          <w:bCs/>
+        </w:rPr>
+        <w:t xml:space="preserve">Deadlines: </w:t>
+      </w:r>
+      <w:r>
+        <w:t>With strict control of deadlines, delivery on specified features is achievable.</w:t>
+      </w:r>
+    </w:p>
+    <w:p>
+      <w:pPr>
+        <w:pStyle w:val="Caption"/>
+        <w:keepNext/>
+      </w:pPr>
+      <w:bookmarkStart w:id="12" w:name="_Toc118081944"/>
+      <w:bookmarkStart w:id="13" w:name="_Toc118081983"/>
+      <w:bookmarkStart w:id="14" w:name="_Toc118082011"/>
+      <w:r>
+        <w:t xml:space="preserve">Figure </w:t>
+      </w:r>
+      <w:fldSimple w:instr=" SEQ Figure \* ARABIC ">
+        <w:r>
+          <w:rPr>
+            <w:noProof/>
+          </w:rPr>
+          <w:t>1</w:t>
+        </w:r>
+      </w:fldSimple>
+      <w:r>
+        <w:t>: Scrum Methodology</w:t>
+      </w:r>
+      <w:bookmarkEnd w:id="12"/>
+      <w:bookmarkEnd w:id="13"/>
+      <w:bookmarkEnd w:id="14"/>
     </w:p>
     <w:p>
       <w:pPr>
         <w:pStyle w:val="NormalWeb"/>
         <w:spacing w:before="0" w:beforeAutospacing="0" w:after="200" w:afterAutospacing="0"/>
-      </w:pPr>
-      <w:r>
-        <w:t>Each of the above items will be handled in one way or another below. This is just the structure of the thing I am making.</w:t>
+        <w:rPr>
+          <w:b/>
+          <w:bCs/>
+        </w:rPr>
+      </w:pPr>
+      <w:r>
+        <w:rPr>
+          <w:noProof/>
+        </w:rPr>
+        <w:drawing>
+          <wp:inline distT="0" distB="0" distL="0" distR="0" wp14:anchorId="099FB405" wp14:editId="4E24BE2F">
+            <wp:extent cx="6527653" cy="3676361"/>
+            <wp:effectExtent l="0" t="0" r="6985" b="635"/>
+            <wp:docPr id="2" name="Picture 2" descr="What Is Scrum Methodology? &amp; Scrum Project Management"/>
+            <wp:cNvGraphicFramePr>
+              <a:graphicFrameLocks xmlns:a="http://schemas.openxmlformats.org/drawingml/2006/main" noChangeAspect="1"/>
+            </wp:cNvGraphicFramePr>
+            <a:graphic xmlns:a="http://schemas.openxmlformats.org/drawingml/2006/main">
+              <a:graphicData uri="http://schemas.openxmlformats.org/drawingml/2006/picture">
+                <pic:pic xmlns:pic="http://schemas.openxmlformats.org/drawingml/2006/picture">
+                  <pic:nvPicPr>
+                    <pic:cNvPr id="0" name="Picture 1" descr="What Is Scrum Methodology? &amp; Scrum Project Management"/>
+                    <pic:cNvPicPr>
+                      <a:picLocks noChangeAspect="1" noChangeArrowheads="1"/>
+                    </pic:cNvPicPr>
+                  </pic:nvPicPr>
+                  <pic:blipFill>
+                    <a:blip r:embed="rId12">
+                      <a:extLst>
+                        <a:ext uri="{28A0092B-C50C-407E-A947-70E740481C1C}">
+                          <a14:useLocalDpi xmlns:a14="http://schemas.microsoft.com/office/drawing/2010/main" val="0"/>
+                        </a:ext>
+                      </a:extLst>
+                    </a:blip>
+                    <a:srcRect/>
+                    <a:stretch>
+                      <a:fillRect/>
+                    </a:stretch>
+                  </pic:blipFill>
+                  <pic:spPr bwMode="auto">
+                    <a:xfrm>
+                      <a:off x="0" y="0"/>
+                      <a:ext cx="6557066" cy="3692927"/>
+                    </a:xfrm>
+                    <a:prstGeom prst="rect">
+                      <a:avLst/>
+                    </a:prstGeom>
+                    <a:noFill/>
+                    <a:ln>
+                      <a:noFill/>
+                    </a:ln>
+                  </pic:spPr>
+                </pic:pic>
+              </a:graphicData>
+            </a:graphic>
+          </wp:inline>
+        </w:drawing>
       </w:r>
     </w:p>
     <w:p>
@@ -2119,6 +3812,12 @@
     </w:p>
     <w:p>
       <w:pPr>
+        <w:pStyle w:val="NormalWeb"/>
+        <w:spacing w:before="0" w:beforeAutospacing="0" w:after="200" w:afterAutospacing="0"/>
+      </w:pPr>
+    </w:p>
+    <w:p>
+      <w:pPr>
         <w:spacing w:after="200" w:line="276" w:lineRule="auto"/>
         <w:rPr>
           <w:rFonts w:ascii="Times New Roman" w:eastAsia="Times New Roman" w:hAnsi="Times New Roman" w:cs="Times New Roman"/>
@@ -2133,11 +3832,13 @@
     <w:p>
       <w:pPr>
         <w:pStyle w:val="Heading1"/>
+        <w:jc w:val="center"/>
         <w:rPr>
           <w:rFonts w:ascii="Times New Roman" w:hAnsi="Times New Roman" w:cs="Times New Roman"/>
           <w:color w:val="auto"/>
         </w:rPr>
       </w:pPr>
+      <w:bookmarkStart w:id="15" w:name="_Toc118081766"/>
       <w:r>
         <w:rPr>
           <w:rFonts w:ascii="Times New Roman" w:hAnsi="Times New Roman" w:cs="Times New Roman"/>
@@ -2153,6 +3854,7 @@
         </w:rPr>
         <w:t>FOUR</w:t>
       </w:r>
+      <w:bookmarkEnd w:id="15"/>
     </w:p>
     <w:p>
       <w:pPr>
@@ -2175,6 +3877,7 @@
           <w:szCs w:val="28"/>
         </w:rPr>
       </w:pPr>
+      <w:bookmarkStart w:id="16" w:name="_Toc118081767"/>
       <w:r>
         <w:rPr>
           <w:rFonts w:ascii="Times New Roman" w:hAnsi="Times New Roman" w:cs="Times New Roman"/>
@@ -2184,6 +3887,7 @@
         </w:rPr>
         <w:t>SYSTEM ANALYSIS AND REQUIREMENT MODELLING</w:t>
       </w:r>
+      <w:bookmarkEnd w:id="16"/>
     </w:p>
     <w:p>
       <w:pPr>
@@ -2213,11 +3917,13 @@
     <w:p>
       <w:pPr>
         <w:pStyle w:val="Heading1"/>
+        <w:jc w:val="center"/>
         <w:rPr>
           <w:rFonts w:ascii="Times New Roman" w:hAnsi="Times New Roman" w:cs="Times New Roman"/>
           <w:color w:val="auto"/>
         </w:rPr>
       </w:pPr>
+      <w:bookmarkStart w:id="17" w:name="_Toc118081768"/>
       <w:r>
         <w:rPr>
           <w:rFonts w:ascii="Times New Roman" w:hAnsi="Times New Roman" w:cs="Times New Roman"/>
@@ -2233,6 +3939,7 @@
         </w:rPr>
         <w:t>FIVE</w:t>
       </w:r>
+      <w:bookmarkEnd w:id="17"/>
     </w:p>
     <w:p>
       <w:pPr>
@@ -2255,6 +3962,7 @@
           <w:szCs w:val="28"/>
         </w:rPr>
       </w:pPr>
+      <w:bookmarkStart w:id="18" w:name="_Toc118081769"/>
       <w:r>
         <w:rPr>
           <w:rFonts w:ascii="Times New Roman" w:hAnsi="Times New Roman" w:cs="Times New Roman"/>
@@ -2264,6 +3972,7 @@
         </w:rPr>
         <w:t>SYSTEM DESIGN</w:t>
       </w:r>
+      <w:bookmarkEnd w:id="18"/>
     </w:p>
     <w:p>
       <w:pPr>
@@ -2290,11 +3999,13 @@
     <w:p>
       <w:pPr>
         <w:pStyle w:val="Heading1"/>
+        <w:jc w:val="center"/>
         <w:rPr>
           <w:rFonts w:ascii="Times New Roman" w:hAnsi="Times New Roman" w:cs="Times New Roman"/>
           <w:color w:val="auto"/>
         </w:rPr>
       </w:pPr>
+      <w:bookmarkStart w:id="19" w:name="_Toc118081770"/>
       <w:r>
         <w:rPr>
           <w:rFonts w:ascii="Times New Roman" w:hAnsi="Times New Roman" w:cs="Times New Roman"/>
@@ -2310,6 +4021,7 @@
         </w:rPr>
         <w:t>SIX</w:t>
       </w:r>
+      <w:bookmarkEnd w:id="19"/>
     </w:p>
     <w:p>
       <w:pPr>
@@ -2332,6 +4044,7 @@
           <w:szCs w:val="28"/>
         </w:rPr>
       </w:pPr>
+      <w:bookmarkStart w:id="20" w:name="_Toc118081771"/>
       <w:r>
         <w:rPr>
           <w:rFonts w:ascii="Times New Roman" w:hAnsi="Times New Roman" w:cs="Times New Roman"/>
@@ -2341,6 +4054,7 @@
         </w:rPr>
         <w:t>SYSTEM IMPLEMENTATION</w:t>
       </w:r>
+      <w:bookmarkEnd w:id="20"/>
     </w:p>
     <w:p>
       <w:pPr>
@@ -2353,6 +4067,66 @@
     </w:p>
     <w:p>
       <w:pPr>
+        <w:pStyle w:val="NormalWeb"/>
+        <w:spacing w:before="0" w:beforeAutospacing="0" w:after="200" w:afterAutospacing="0"/>
+      </w:pPr>
+      <w:r>
+        <w:rPr>
+          <w:noProof/>
+        </w:rPr>
+        <w:lastRenderedPageBreak/>
+        <w:drawing>
+          <wp:inline distT="0" distB="0" distL="0" distR="0" wp14:anchorId="3FC733D4" wp14:editId="734DA906">
+            <wp:extent cx="4810125" cy="8229600"/>
+            <wp:effectExtent l="0" t="0" r="9525" b="0"/>
+            <wp:docPr id="4" name="Picture 4"/>
+            <wp:cNvGraphicFramePr>
+              <a:graphicFrameLocks xmlns:a="http://schemas.openxmlformats.org/drawingml/2006/main" noChangeAspect="1"/>
+            </wp:cNvGraphicFramePr>
+            <a:graphic xmlns:a="http://schemas.openxmlformats.org/drawingml/2006/main">
+              <a:graphicData uri="http://schemas.openxmlformats.org/drawingml/2006/picture">
+                <pic:pic xmlns:pic="http://schemas.openxmlformats.org/drawingml/2006/picture">
+                  <pic:nvPicPr>
+                    <pic:cNvPr id="0" name="Picture 1"/>
+                    <pic:cNvPicPr>
+                      <a:picLocks noChangeAspect="1" noChangeArrowheads="1"/>
+                    </pic:cNvPicPr>
+                  </pic:nvPicPr>
+                  <pic:blipFill>
+                    <a:blip r:embed="rId13">
+                      <a:extLst>
+                        <a:ext uri="{28A0092B-C50C-407E-A947-70E740481C1C}">
+                          <a14:useLocalDpi xmlns:a14="http://schemas.microsoft.com/office/drawing/2010/main" val="0"/>
+                        </a:ext>
+                      </a:extLst>
+                    </a:blip>
+                    <a:srcRect/>
+                    <a:stretch>
+                      <a:fillRect/>
+                    </a:stretch>
+                  </pic:blipFill>
+                  <pic:spPr bwMode="auto">
+                    <a:xfrm>
+                      <a:off x="0" y="0"/>
+                      <a:ext cx="4810125" cy="8229600"/>
+                    </a:xfrm>
+                    <a:prstGeom prst="rect">
+                      <a:avLst/>
+                    </a:prstGeom>
+                    <a:noFill/>
+                    <a:ln>
+                      <a:noFill/>
+                    </a:ln>
+                  </pic:spPr>
+                </pic:pic>
+              </a:graphicData>
+            </a:graphic>
+          </wp:inline>
+        </w:drawing>
+      </w:r>
+    </w:p>
+    <w:p>
+      <w:pPr>
         <w:spacing w:after="200" w:line="276" w:lineRule="auto"/>
         <w:rPr>
           <w:rFonts w:ascii="Times New Roman" w:eastAsia="Times New Roman" w:hAnsi="Times New Roman" w:cs="Times New Roman"/>
@@ -2361,17 +4135,20 @@
         </w:rPr>
       </w:pPr>
       <w:r>
+        <w:lastRenderedPageBreak/>
         <w:br w:type="page"/>
       </w:r>
     </w:p>
     <w:p>
       <w:pPr>
         <w:pStyle w:val="Heading1"/>
+        <w:jc w:val="center"/>
         <w:rPr>
           <w:rFonts w:ascii="Times New Roman" w:hAnsi="Times New Roman" w:cs="Times New Roman"/>
           <w:color w:val="auto"/>
         </w:rPr>
       </w:pPr>
+      <w:bookmarkStart w:id="21" w:name="_Toc118081772"/>
       <w:r>
         <w:rPr>
           <w:rFonts w:ascii="Times New Roman" w:hAnsi="Times New Roman" w:cs="Times New Roman"/>
@@ -2387,6 +4164,7 @@
         </w:rPr>
         <w:t>SEVEN</w:t>
       </w:r>
+      <w:bookmarkEnd w:id="21"/>
     </w:p>
     <w:p>
       <w:pPr>
@@ -2409,6 +4187,7 @@
           <w:szCs w:val="28"/>
         </w:rPr>
       </w:pPr>
+      <w:bookmarkStart w:id="22" w:name="_Toc118081773"/>
       <w:r>
         <w:rPr>
           <w:rFonts w:ascii="Times New Roman" w:hAnsi="Times New Roman" w:cs="Times New Roman"/>
@@ -2418,6 +4197,7 @@
         </w:rPr>
         <w:t>LIMITATIONS, CONCLUSIONS AND RECOMMENDATIONS</w:t>
       </w:r>
+      <w:bookmarkEnd w:id="22"/>
     </w:p>
     <w:p>
       <w:pPr>
@@ -2425,7 +4205,7 @@
         <w:spacing w:before="0" w:beforeAutospacing="0" w:after="200" w:afterAutospacing="0"/>
       </w:pPr>
       <w:r>
-        <w:t xml:space="preserve">      During the development of this system, there are a number of problems that I encountered and I have classified them into a few major categories</w:t>
+        <w:t>During the development of this system, there are a number of problems that I encountered and I have classified them into a few major categories</w:t>
       </w:r>
     </w:p>
     <w:p>
@@ -2442,6 +4222,7 @@
           <w:szCs w:val="28"/>
         </w:rPr>
       </w:pPr>
+      <w:bookmarkStart w:id="23" w:name="_Toc118081774"/>
       <w:r>
         <w:rPr>
           <w:rFonts w:ascii="Times New Roman" w:hAnsi="Times New Roman" w:cs="Times New Roman"/>
@@ -2451,6 +4232,7 @@
         </w:rPr>
         <w:t>LIMITATIONS</w:t>
       </w:r>
+      <w:bookmarkEnd w:id="23"/>
     </w:p>
     <w:p>
       <w:pPr>
@@ -2486,7 +4268,13 @@
         <w:t>The major problem was how little information was available on setting up the development environment that was intended for the project. The difference in technology of how 10g Forms and Reports</w:t>
       </w:r>
       <w:r>
-        <w:t xml:space="preserve"> work with 12c Oracle Databases. I feel that Oracle Forms and Reports are an outdated technology and the use of either ADF of pure Java will make it easier to develop this kind of system with Oracle running as the Database.</w:t>
+        <w:t xml:space="preserve"> work with 12c Oracle Databases. I feel that Oracle Forms and Reports are an outdated technology and the use of either ADF o</w:t>
+      </w:r>
+      <w:r>
+        <w:t>r</w:t>
+      </w:r>
+      <w:r>
+        <w:t xml:space="preserve"> pure Java will make it easier to develop this kind of system with Oracle running as the Database.</w:t>
       </w:r>
     </w:p>
     <w:p>
@@ -2516,6 +4304,12 @@
       <w:r>
         <w:t>PL/SQL was a major challenge to put together on forms and run so I decided to run all the operations on the server side. This relieved the client computer.</w:t>
       </w:r>
+      <w:r>
+        <w:t xml:space="preserve"> Setting up Oracle Forms 10g was an impossible task as it refused to connect to the Oracle 12c database and so I ended up using </w:t>
+      </w:r>
+      <w:r>
+        <w:t>HTML, CSS and JavaScript for the user interface and Java for the backend.</w:t>
+      </w:r>
     </w:p>
     <w:p>
       <w:pPr>
@@ -2590,6 +4384,7 @@
           <w:szCs w:val="28"/>
         </w:rPr>
       </w:pPr>
+      <w:bookmarkStart w:id="24" w:name="_Toc118081775"/>
       <w:r>
         <w:rPr>
           <w:rFonts w:ascii="Times New Roman" w:hAnsi="Times New Roman" w:cs="Times New Roman"/>
@@ -2599,6 +4394,7 @@
         </w:rPr>
         <w:t>CONCLUSIONS</w:t>
       </w:r>
+      <w:bookmarkEnd w:id="24"/>
     </w:p>
     <w:p>
       <w:pPr>
@@ -2620,6 +4416,7 @@
           <w:szCs w:val="28"/>
         </w:rPr>
       </w:pPr>
+      <w:bookmarkStart w:id="25" w:name="_Toc118081776"/>
       <w:r>
         <w:rPr>
           <w:rFonts w:ascii="Times New Roman" w:hAnsi="Times New Roman" w:cs="Times New Roman"/>
@@ -2629,6 +4426,7 @@
         </w:rPr>
         <w:t>RECOMMENDATIONS</w:t>
       </w:r>
+      <w:bookmarkEnd w:id="25"/>
     </w:p>
     <w:p>
       <w:pPr>
@@ -2636,10 +4434,117 @@
         <w:spacing w:before="0" w:beforeAutospacing="0" w:after="200" w:afterAutospacing="0"/>
       </w:pPr>
     </w:p>
+    <w:p>
+      <w:pPr>
+        <w:spacing w:after="200" w:line="276" w:lineRule="auto"/>
+        <w:rPr>
+          <w:rFonts w:ascii="Times New Roman" w:eastAsia="Times New Roman" w:hAnsi="Times New Roman" w:cs="Times New Roman"/>
+          <w:sz w:val="24"/>
+          <w:szCs w:val="24"/>
+        </w:rPr>
+      </w:pPr>
+    </w:p>
+    <w:p>
+      <w:pPr>
+        <w:spacing w:after="200" w:line="276" w:lineRule="auto"/>
+        <w:rPr>
+          <w:rFonts w:ascii="Times New Roman" w:eastAsia="Times New Roman" w:hAnsi="Times New Roman" w:cs="Times New Roman"/>
+          <w:sz w:val="24"/>
+          <w:szCs w:val="24"/>
+        </w:rPr>
+      </w:pPr>
+      <w:r>
+        <w:rPr>
+          <w:rFonts w:ascii="Times New Roman" w:eastAsia="Times New Roman" w:hAnsi="Times New Roman" w:cs="Times New Roman"/>
+          <w:sz w:val="24"/>
+          <w:szCs w:val="24"/>
+        </w:rPr>
+        <w:br w:type="page"/>
+      </w:r>
+    </w:p>
+    <w:sdt>
+      <w:sdtPr>
+        <w:rPr>
+          <w:rFonts w:asciiTheme="minorHAnsi" w:eastAsiaTheme="minorHAnsi" w:hAnsiTheme="minorHAnsi" w:cstheme="minorBidi"/>
+          <w:b w:val="0"/>
+          <w:bCs w:val="0"/>
+          <w:color w:val="auto"/>
+          <w:sz w:val="22"/>
+          <w:szCs w:val="22"/>
+        </w:rPr>
+        <w:id w:val="-33436624"/>
+        <w:docPartObj>
+          <w:docPartGallery w:val="Bibliographies"/>
+          <w:docPartUnique/>
+        </w:docPartObj>
+      </w:sdtPr>
+      <w:sdtContent>
+        <w:p>
+          <w:pPr>
+            <w:pStyle w:val="Heading1"/>
+          </w:pPr>
+          <w:r>
+            <w:t>References</w:t>
+          </w:r>
+        </w:p>
+        <w:sdt>
+          <w:sdtPr>
+            <w:id w:val="-573587230"/>
+            <w:bibliography/>
+          </w:sdtPr>
+          <w:sdtContent>
+            <w:p>
+              <w:pPr>
+                <w:pStyle w:val="Bibliography"/>
+                <w:ind w:left="720" w:hanging="720"/>
+                <w:rPr>
+                  <w:noProof/>
+                  <w:sz w:val="24"/>
+                  <w:szCs w:val="24"/>
+                </w:rPr>
+              </w:pPr>
+              <w:r>
+                <w:fldChar w:fldCharType="begin"/>
+              </w:r>
+              <w:r>
+                <w:instrText xml:space="preserve"> BIBLIOGRAPHY </w:instrText>
+              </w:r>
+              <w:r>
+                <w:fldChar w:fldCharType="separate"/>
+              </w:r>
+              <w:r>
+                <w:rPr>
+                  <w:i/>
+                  <w:iCs/>
+                  <w:noProof/>
+                </w:rPr>
+                <w:t>Scrum Methodology</w:t>
+              </w:r>
+              <w:r>
+                <w:rPr>
+                  <w:noProof/>
+                </w:rPr>
+                <w:t>. (2022, 10 31). Retrieved from Digite: https://www.digite.com/agile/scrum-methodology/</w:t>
+              </w:r>
+            </w:p>
+            <w:p>
+              <w:r>
+                <w:rPr>
+                  <w:b/>
+                  <w:bCs/>
+                  <w:noProof/>
+                </w:rPr>
+                <w:fldChar w:fldCharType="end"/>
+              </w:r>
+            </w:p>
+          </w:sdtContent>
+        </w:sdt>
+      </w:sdtContent>
+    </w:sdt>
     <w:sectPr>
       <w:pgSz w:w="12240" w:h="15840"/>
       <w:pgMar w:top="1440" w:right="1440" w:bottom="1440" w:left="1440" w:header="708" w:footer="708" w:gutter="0"/>
-      <w:pgNumType w:start="0"/>
+      <w:pgNumType w:start="1"/>
       <w:cols w:space="708"/>
       <w:titlePg/>
       <w:docGrid w:linePitch="360"/>
@@ -2648,9 +4553,346 @@
 </w:document>
 </file>
 
+<file path=word/endnotes.xml><?xml version="1.0" encoding="utf-8"?>
+<w:endnotes xmlns:wpc="http://schemas.microsoft.com/office/word/2010/wordprocessingCanvas" xmlns:cx="http://schemas.microsoft.com/office/drawing/2014/chartex" xmlns:cx1="http://schemas.microsoft.com/office/drawing/2015/9/8/chartex" xmlns:cx2="http://schemas.microsoft.com/office/drawing/2015/10/21/chartex" xmlns:cx3="http://schemas.microsoft.com/office/drawing/2016/5/9/chartex" xmlns:cx4="http://schemas.microsoft.com/office/drawing/2016/5/10/chartex" xmlns:cx5="http://schemas.microsoft.com/office/drawing/2016/5/11/chartex" xmlns:cx6="http://schemas.microsoft.com/office/drawing/2016/5/12/chartex" xmlns:cx7="http://schemas.microsoft.com/office/drawing/2016/5/13/chartex" xmlns:cx8="http://schemas.microsoft.com/office/drawing/2016/5/14/chartex" xmlns:mc="http://schemas.openxmlformats.org/markup-compatibility/2006" xmlns:aink="http://schemas.microsoft.com/office/drawing/2016/ink" xmlns:am3d="http://schemas.microsoft.com/office/drawing/2017/model3d" xmlns:o="urn:schemas-microsoft-com:office:office" xmlns:oel="http://schemas.microsoft.com/office/2019/extlst" xmlns:r="http://schemas.openxmlformats.org/officeDocument/2006/relationships" xmlns:m="http://schemas.openxmlformats.org/officeDocument/2006/math" xmlns:v="urn:schemas-microsoft-com:vml" xmlns:wp14="http://schemas.microsoft.com/office/word/2010/wordprocessingDrawing" xmlns:wp="http://schemas.openxmlformats.org/drawingml/2006/wordprocessingDrawing" xmlns:w10="urn:schemas-microsoft-com:office:word" xmlns:w="http://schemas.openxmlformats.org/wordprocessingml/2006/main" xmlns:w14="http://schemas.microsoft.com/office/word/2010/wordml" xmlns:w15="http://schemas.microsoft.com/office/word/2012/wordml" xmlns:w16cex="http://schemas.microsoft.com/office/word/2018/wordml/cex" xmlns:w16cid="http://schemas.microsoft.com/office/word/2016/wordml/cid" xmlns:w16="http://schemas.microsoft.com/office/word/2018/wordml" xmlns:w16sdtdh="http://schemas.microsoft.com/office/word/2020/wordml/sdtdatahash" xmlns:w16se="http://schemas.microsoft.com/office/word/2015/wordml/symex" xmlns:wpg="http://schemas.microsoft.com/office/word/2010/wordprocessingGroup" xmlns:wpi="http://schemas.microsoft.com/office/word/2010/wordprocessingInk" xmlns:wne="http://schemas.microsoft.com/office/word/2006/wordml" xmlns:wps="http://schemas.microsoft.com/office/word/2010/wordprocessingShape" mc:Ignorable="w14 w15 w16se w16cid w16 w16cex w16sdtdh wp14">
+  <w:endnote w:type="separator" w:id="-1">
+    <w:p>
+      <w:pPr>
+        <w:spacing w:after="0" w:line="240" w:lineRule="auto"/>
+      </w:pPr>
+      <w:r>
+        <w:separator/>
+      </w:r>
+    </w:p>
+  </w:endnote>
+  <w:endnote w:type="continuationSeparator" w:id="0">
+    <w:p>
+      <w:pPr>
+        <w:spacing w:after="0" w:line="240" w:lineRule="auto"/>
+      </w:pPr>
+      <w:r>
+        <w:continuationSeparator/>
+      </w:r>
+    </w:p>
+  </w:endnote>
+</w:endnotes>
+</file>
+
+<file path=word/footer1.xml><?xml version="1.0" encoding="utf-8"?>
+<w:ftr xmlns:wpc="http://schemas.microsoft.com/office/word/2010/wordprocessingCanvas" xmlns:cx="http://schemas.microsoft.com/office/drawing/2014/chartex" xmlns:cx1="http://schemas.microsoft.com/office/drawing/2015/9/8/chartex" xmlns:cx2="http://schemas.microsoft.com/office/drawing/2015/10/21/chartex" xmlns:cx3="http://schemas.microsoft.com/office/drawing/2016/5/9/chartex" xmlns:cx4="http://schemas.microsoft.com/office/drawing/2016/5/10/chartex" xmlns:cx5="http://schemas.microsoft.com/office/drawing/2016/5/11/chartex" xmlns:cx6="http://schemas.microsoft.com/office/drawing/2016/5/12/chartex" xmlns:cx7="http://schemas.microsoft.com/office/drawing/2016/5/13/chartex" xmlns:cx8="http://schemas.microsoft.com/office/drawing/2016/5/14/chartex" xmlns:mc="http://schemas.openxmlformats.org/markup-compatibility/2006" xmlns:aink="http://schemas.microsoft.com/office/drawing/2016/ink" xmlns:am3d="http://schemas.microsoft.com/office/drawing/2017/model3d" xmlns:o="urn:schemas-microsoft-com:office:office" xmlns:oel="http://schemas.microsoft.com/office/2019/extlst" xmlns:r="http://schemas.openxmlformats.org/officeDocument/2006/relationships" xmlns:m="http://schemas.openxmlformats.org/officeDocument/2006/math" xmlns:v="urn:schemas-microsoft-com:vml" xmlns:wp14="http://schemas.microsoft.com/office/word/2010/wordprocessingDrawing" xmlns:wp="http://schemas.openxmlformats.org/drawingml/2006/wordprocessingDrawing" xmlns:w10="urn:schemas-microsoft-com:office:word" xmlns:w="http://schemas.openxmlformats.org/wordprocessingml/2006/main" xmlns:w14="http://schemas.microsoft.com/office/word/2010/wordml" xmlns:w15="http://schemas.microsoft.com/office/word/2012/wordml" xmlns:w16cex="http://schemas.microsoft.com/office/word/2018/wordml/cex" xmlns:w16cid="http://schemas.microsoft.com/office/word/2016/wordml/cid" xmlns:w16="http://schemas.microsoft.com/office/word/2018/wordml" xmlns:w16sdtdh="http://schemas.microsoft.com/office/word/2020/wordml/sdtdatahash" xmlns:w16se="http://schemas.microsoft.com/office/word/2015/wordml/symex" xmlns:wpg="http://schemas.microsoft.com/office/word/2010/wordprocessingGroup" xmlns:wpi="http://schemas.microsoft.com/office/word/2010/wordprocessingInk" xmlns:wne="http://schemas.microsoft.com/office/word/2006/wordml" xmlns:wps="http://schemas.microsoft.com/office/word/2010/wordprocessingShape" mc:Ignorable="w14 w15 w16se w16cid w16 w16cex w16sdtdh wp14">
+  <w:sdt>
+    <w:sdtPr>
+      <w:id w:val="-681044443"/>
+      <w:docPartObj>
+        <w:docPartGallery w:val="Page Numbers (Bottom of Page)"/>
+        <w:docPartUnique/>
+      </w:docPartObj>
+    </w:sdtPr>
+    <w:sdtEndPr>
+      <w:rPr>
+        <w:noProof/>
+      </w:rPr>
+    </w:sdtEndPr>
+    <w:sdtContent>
+      <w:p>
+        <w:pPr>
+          <w:pStyle w:val="Footer"/>
+          <w:jc w:val="center"/>
+        </w:pPr>
+        <w:r>
+          <w:fldChar w:fldCharType="begin"/>
+        </w:r>
+        <w:r>
+          <w:instrText xml:space="preserve"> PAGE   \* MERGEFORMAT </w:instrText>
+        </w:r>
+        <w:r>
+          <w:fldChar w:fldCharType="separate"/>
+        </w:r>
+        <w:r>
+          <w:rPr>
+            <w:noProof/>
+          </w:rPr>
+          <w:t>2</w:t>
+        </w:r>
+        <w:r>
+          <w:rPr>
+            <w:noProof/>
+          </w:rPr>
+          <w:fldChar w:fldCharType="end"/>
+        </w:r>
+      </w:p>
+    </w:sdtContent>
+  </w:sdt>
+  <w:p>
+    <w:pPr>
+      <w:pStyle w:val="Footer"/>
+      <w:jc w:val="right"/>
+    </w:pPr>
+  </w:p>
+</w:ftr>
+</file>
+
+<file path=word/footer2.xml><?xml version="1.0" encoding="utf-8"?>
+<w:ftr xmlns:wpc="http://schemas.microsoft.com/office/word/2010/wordprocessingCanvas" xmlns:cx="http://schemas.microsoft.com/office/drawing/2014/chartex" xmlns:cx1="http://schemas.microsoft.com/office/drawing/2015/9/8/chartex" xmlns:cx2="http://schemas.microsoft.com/office/drawing/2015/10/21/chartex" xmlns:cx3="http://schemas.microsoft.com/office/drawing/2016/5/9/chartex" xmlns:cx4="http://schemas.microsoft.com/office/drawing/2016/5/10/chartex" xmlns:cx5="http://schemas.microsoft.com/office/drawing/2016/5/11/chartex" xmlns:cx6="http://schemas.microsoft.com/office/drawing/2016/5/12/chartex" xmlns:cx7="http://schemas.microsoft.com/office/drawing/2016/5/13/chartex" xmlns:cx8="http://schemas.microsoft.com/office/drawing/2016/5/14/chartex" xmlns:mc="http://schemas.openxmlformats.org/markup-compatibility/2006" xmlns:aink="http://schemas.microsoft.com/office/drawing/2016/ink" xmlns:am3d="http://schemas.microsoft.com/office/drawing/2017/model3d" xmlns:o="urn:schemas-microsoft-com:office:office" xmlns:oel="http://schemas.microsoft.com/office/2019/extlst" xmlns:r="http://schemas.openxmlformats.org/officeDocument/2006/relationships" xmlns:m="http://schemas.openxmlformats.org/officeDocument/2006/math" xmlns:v="urn:schemas-microsoft-com:vml" xmlns:wp14="http://schemas.microsoft.com/office/word/2010/wordprocessingDrawing" xmlns:wp="http://schemas.openxmlformats.org/drawingml/2006/wordprocessingDrawing" xmlns:w10="urn:schemas-microsoft-com:office:word" xmlns:w="http://schemas.openxmlformats.org/wordprocessingml/2006/main" xmlns:w14="http://schemas.microsoft.com/office/word/2010/wordml" xmlns:w15="http://schemas.microsoft.com/office/word/2012/wordml" xmlns:w16cex="http://schemas.microsoft.com/office/word/2018/wordml/cex" xmlns:w16cid="http://schemas.microsoft.com/office/word/2016/wordml/cid" xmlns:w16="http://schemas.microsoft.com/office/word/2018/wordml" xmlns:w16sdtdh="http://schemas.microsoft.com/office/word/2020/wordml/sdtdatahash" xmlns:w16se="http://schemas.microsoft.com/office/word/2015/wordml/symex" xmlns:wpg="http://schemas.microsoft.com/office/word/2010/wordprocessingGroup" xmlns:wpi="http://schemas.microsoft.com/office/word/2010/wordprocessingInk" xmlns:wne="http://schemas.microsoft.com/office/word/2006/wordml" xmlns:wps="http://schemas.microsoft.com/office/word/2010/wordprocessingShape" mc:Ignorable="w14 w15 w16se w16cid w16 w16cex w16sdtdh wp14">
+  <w:sdt>
+    <w:sdtPr>
+      <w:id w:val="-1556771127"/>
+      <w:docPartObj>
+        <w:docPartGallery w:val="Page Numbers (Bottom of Page)"/>
+        <w:docPartUnique/>
+      </w:docPartObj>
+    </w:sdtPr>
+    <w:sdtEndPr>
+      <w:rPr>
+        <w:noProof/>
+      </w:rPr>
+    </w:sdtEndPr>
+    <w:sdtContent>
+      <w:p>
+        <w:pPr>
+          <w:pStyle w:val="Footer"/>
+          <w:jc w:val="center"/>
+        </w:pPr>
+        <w:r>
+          <w:fldChar w:fldCharType="begin"/>
+        </w:r>
+        <w:r>
+          <w:instrText xml:space="preserve"> PAGE   \* MERGEFORMAT </w:instrText>
+        </w:r>
+        <w:r>
+          <w:fldChar w:fldCharType="separate"/>
+        </w:r>
+        <w:r>
+          <w:rPr>
+            <w:noProof/>
+          </w:rPr>
+          <w:t>2</w:t>
+        </w:r>
+        <w:r>
+          <w:rPr>
+            <w:noProof/>
+          </w:rPr>
+          <w:fldChar w:fldCharType="end"/>
+        </w:r>
+      </w:p>
+    </w:sdtContent>
+  </w:sdt>
+  <w:p>
+    <w:pPr>
+      <w:pStyle w:val="Footer"/>
+    </w:pPr>
+  </w:p>
+</w:ftr>
+</file>
+
+<file path=word/footnotes.xml><?xml version="1.0" encoding="utf-8"?>
+<w:footnotes xmlns:wpc="http://schemas.microsoft.com/office/word/2010/wordprocessingCanvas" xmlns:cx="http://schemas.microsoft.com/office/drawing/2014/chartex" xmlns:cx1="http://schemas.microsoft.com/office/drawing/2015/9/8/chartex" xmlns:cx2="http://schemas.microsoft.com/office/drawing/2015/10/21/chartex" xmlns:cx3="http://schemas.microsoft.com/office/drawing/2016/5/9/chartex" xmlns:cx4="http://schemas.microsoft.com/office/drawing/2016/5/10/chartex" xmlns:cx5="http://schemas.microsoft.com/office/drawing/2016/5/11/chartex" xmlns:cx6="http://schemas.microsoft.com/office/drawing/2016/5/12/chartex" xmlns:cx7="http://schemas.microsoft.com/office/drawing/2016/5/13/chartex" xmlns:cx8="http://schemas.microsoft.com/office/drawing/2016/5/14/chartex" xmlns:mc="http://schemas.openxmlformats.org/markup-compatibility/2006" xmlns:aink="http://schemas.microsoft.com/office/drawing/2016/ink" xmlns:am3d="http://schemas.microsoft.com/office/drawing/2017/model3d" xmlns:o="urn:schemas-microsoft-com:office:office" xmlns:oel="http://schemas.microsoft.com/office/2019/extlst" xmlns:r="http://schemas.openxmlformats.org/officeDocument/2006/relationships" xmlns:m="http://schemas.openxmlformats.org/officeDocument/2006/math" xmlns:v="urn:schemas-microsoft-com:vml" xmlns:wp14="http://schemas.microsoft.com/office/word/2010/wordprocessingDrawing" xmlns:wp="http://schemas.openxmlformats.org/drawingml/2006/wordprocessingDrawing" xmlns:w10="urn:schemas-microsoft-com:office:word" xmlns:w="http://schemas.openxmlformats.org/wordprocessingml/2006/main" xmlns:w14="http://schemas.microsoft.com/office/word/2010/wordml" xmlns:w15="http://schemas.microsoft.com/office/word/2012/wordml" xmlns:w16cex="http://schemas.microsoft.com/office/word/2018/wordml/cex" xmlns:w16cid="http://schemas.microsoft.com/office/word/2016/wordml/cid" xmlns:w16="http://schemas.microsoft.com/office/word/2018/wordml" xmlns:w16sdtdh="http://schemas.microsoft.com/office/word/2020/wordml/sdtdatahash" xmlns:w16se="http://schemas.microsoft.com/office/word/2015/wordml/symex" xmlns:wpg="http://schemas.microsoft.com/office/word/2010/wordprocessingGroup" xmlns:wpi="http://schemas.microsoft.com/office/word/2010/wordprocessingInk" xmlns:wne="http://schemas.microsoft.com/office/word/2006/wordml" xmlns:wps="http://schemas.microsoft.com/office/word/2010/wordprocessingShape" mc:Ignorable="w14 w15 w16se w16cid w16 w16cex w16sdtdh wp14">
+  <w:footnote w:type="separator" w:id="-1">
+    <w:p>
+      <w:pPr>
+        <w:spacing w:after="0" w:line="240" w:lineRule="auto"/>
+      </w:pPr>
+      <w:r>
+        <w:separator/>
+      </w:r>
+    </w:p>
+  </w:footnote>
+  <w:footnote w:type="continuationSeparator" w:id="0">
+    <w:p>
+      <w:pPr>
+        <w:spacing w:after="0" w:line="240" w:lineRule="auto"/>
+      </w:pPr>
+      <w:r>
+        <w:continuationSeparator/>
+      </w:r>
+    </w:p>
+  </w:footnote>
+</w:footnotes>
+</file>
+
+<file path=word/header1.xml><?xml version="1.0" encoding="utf-8"?>
+<w:hdr xmlns:wpc="http://schemas.microsoft.com/office/word/2010/wordprocessingCanvas" xmlns:cx="http://schemas.microsoft.com/office/drawing/2014/chartex" xmlns:cx1="http://schemas.microsoft.com/office/drawing/2015/9/8/chartex" xmlns:cx2="http://schemas.microsoft.com/office/drawing/2015/10/21/chartex" xmlns:cx3="http://schemas.microsoft.com/office/drawing/2016/5/9/chartex" xmlns:cx4="http://schemas.microsoft.com/office/drawing/2016/5/10/chartex" xmlns:cx5="http://schemas.microsoft.com/office/drawing/2016/5/11/chartex" xmlns:cx6="http://schemas.microsoft.com/office/drawing/2016/5/12/chartex" xmlns:cx7="http://schemas.microsoft.com/office/drawing/2016/5/13/chartex" xmlns:cx8="http://schemas.microsoft.com/office/drawing/2016/5/14/chartex" xmlns:mc="http://schemas.openxmlformats.org/markup-compatibility/2006" xmlns:aink="http://schemas.microsoft.com/office/drawing/2016/ink" xmlns:am3d="http://schemas.microsoft.com/office/drawing/2017/model3d" xmlns:o="urn:schemas-microsoft-com:office:office" xmlns:oel="http://schemas.microsoft.com/office/2019/extlst" xmlns:r="http://schemas.openxmlformats.org/officeDocument/2006/relationships" xmlns:m="http://schemas.openxmlformats.org/officeDocument/2006/math" xmlns:v="urn:schemas-microsoft-com:vml" xmlns:wp14="http://schemas.microsoft.com/office/word/2010/wordprocessingDrawing" xmlns:wp="http://schemas.openxmlformats.org/drawingml/2006/wordprocessingDrawing" xmlns:w10="urn:schemas-microsoft-com:office:word" xmlns:w="http://schemas.openxmlformats.org/wordprocessingml/2006/main" xmlns:w14="http://schemas.microsoft.com/office/word/2010/wordml" xmlns:w15="http://schemas.microsoft.com/office/word/2012/wordml" xmlns:w16cex="http://schemas.microsoft.com/office/word/2018/wordml/cex" xmlns:w16cid="http://schemas.microsoft.com/office/word/2016/wordml/cid" xmlns:w16="http://schemas.microsoft.com/office/word/2018/wordml" xmlns:w16sdtdh="http://schemas.microsoft.com/office/word/2020/wordml/sdtdatahash" xmlns:w16se="http://schemas.microsoft.com/office/word/2015/wordml/symex" xmlns:wpg="http://schemas.microsoft.com/office/word/2010/wordprocessingGroup" xmlns:wpi="http://schemas.microsoft.com/office/word/2010/wordprocessingInk" xmlns:wne="http://schemas.microsoft.com/office/word/2006/wordml" xmlns:wps="http://schemas.microsoft.com/office/word/2010/wordprocessingShape" mc:Ignorable="w14 w15 w16se w16cid w16 w16cex w16sdtdh wp14">
+  <w:p>
+    <w:pPr>
+      <w:pStyle w:val="Header"/>
+      <w:jc w:val="center"/>
+    </w:pPr>
+    <w:bookmarkStart w:id="0" w:name="_Hlk32843233"/>
+    <w:bookmarkStart w:id="1" w:name="_Hlk32843234"/>
+    <w:r>
+      <w:rPr>
+        <w:rFonts w:asciiTheme="majorHAnsi" w:hAnsiTheme="majorHAnsi"/>
+        <w:noProof/>
+        <w:sz w:val="20"/>
+        <w:szCs w:val="20"/>
+      </w:rPr>
+      <w:drawing>
+        <wp:inline distT="0" distB="0" distL="0" distR="0" wp14:anchorId="56CC2223" wp14:editId="704672ED">
+          <wp:extent cx="1243965" cy="619125"/>
+          <wp:effectExtent l="0" t="0" r="0" b="9525"/>
+          <wp:docPr id="171" name="Picture 2" descr="IST Final logo 01 10 09.jpg"/>
+          <wp:cNvGraphicFramePr>
+            <a:graphicFrameLocks xmlns:a="http://schemas.openxmlformats.org/drawingml/2006/main" noChangeAspect="1"/>
+          </wp:cNvGraphicFramePr>
+          <a:graphic xmlns:a="http://schemas.openxmlformats.org/drawingml/2006/main">
+            <a:graphicData uri="http://schemas.openxmlformats.org/drawingml/2006/picture">
+              <pic:pic xmlns:pic="http://schemas.openxmlformats.org/drawingml/2006/picture">
+                <pic:nvPicPr>
+                  <pic:cNvPr id="0" name="Picture 2" descr="IST Final logo 01 10 09.jpg"/>
+                  <pic:cNvPicPr>
+                    <a:picLocks noChangeAspect="1" noChangeArrowheads="1"/>
+                  </pic:cNvPicPr>
+                </pic:nvPicPr>
+                <pic:blipFill>
+                  <a:blip r:embed="rId1"/>
+                  <a:srcRect/>
+                  <a:stretch>
+                    <a:fillRect/>
+                  </a:stretch>
+                </pic:blipFill>
+                <pic:spPr bwMode="auto">
+                  <a:xfrm>
+                    <a:off x="0" y="0"/>
+                    <a:ext cx="1272553" cy="633353"/>
+                  </a:xfrm>
+                  <a:prstGeom prst="rect">
+                    <a:avLst/>
+                  </a:prstGeom>
+                  <a:noFill/>
+                  <a:ln w="9525">
+                    <a:noFill/>
+                    <a:miter lim="800000"/>
+                    <a:headEnd/>
+                    <a:tailEnd/>
+                  </a:ln>
+                </pic:spPr>
+              </pic:pic>
+            </a:graphicData>
+          </a:graphic>
+        </wp:inline>
+      </w:drawing>
+    </w:r>
+    <w:bookmarkEnd w:id="0"/>
+    <w:bookmarkEnd w:id="1"/>
+  </w:p>
+</w:hdr>
+</file>
+
 <file path=word/numbering.xml><?xml version="1.0" encoding="utf-8"?>
 <w:numbering xmlns:wpc="http://schemas.microsoft.com/office/word/2010/wordprocessingCanvas" xmlns:cx="http://schemas.microsoft.com/office/drawing/2014/chartex" xmlns:cx1="http://schemas.microsoft.com/office/drawing/2015/9/8/chartex" xmlns:cx2="http://schemas.microsoft.com/office/drawing/2015/10/21/chartex" xmlns:cx3="http://schemas.microsoft.com/office/drawing/2016/5/9/chartex" xmlns:cx4="http://schemas.microsoft.com/office/drawing/2016/5/10/chartex" xmlns:cx5="http://schemas.microsoft.com/office/drawing/2016/5/11/chartex" xmlns:cx6="http://schemas.microsoft.com/office/drawing/2016/5/12/chartex" xmlns:cx7="http://schemas.microsoft.com/office/drawing/2016/5/13/chartex" xmlns:cx8="http://schemas.microsoft.com/office/drawing/2016/5/14/chartex" xmlns:mc="http://schemas.openxmlformats.org/markup-compatibility/2006" xmlns:aink="http://schemas.microsoft.com/office/drawing/2016/ink" xmlns:am3d="http://schemas.microsoft.com/office/drawing/2017/model3d" xmlns:o="urn:schemas-microsoft-com:office:office" xmlns:oel="http://schemas.microsoft.com/office/2019/extlst" xmlns:r="http://schemas.openxmlformats.org/officeDocument/2006/relationships" xmlns:m="http://schemas.openxmlformats.org/officeDocument/2006/math" xmlns:v="urn:schemas-microsoft-com:vml" xmlns:wp14="http://schemas.microsoft.com/office/word/2010/wordprocessingDrawing" xmlns:wp="http://schemas.openxmlformats.org/drawingml/2006/wordprocessingDrawing" xmlns:w10="urn:schemas-microsoft-com:office:word" xmlns:w="http://schemas.openxmlformats.org/wordprocessingml/2006/main" xmlns:w14="http://schemas.microsoft.com/office/word/2010/wordml" xmlns:w15="http://schemas.microsoft.com/office/word/2012/wordml" xmlns:w16cex="http://schemas.microsoft.com/office/word/2018/wordml/cex" xmlns:w16cid="http://schemas.microsoft.com/office/word/2016/wordml/cid" xmlns:w16="http://schemas.microsoft.com/office/word/2018/wordml" xmlns:w16sdtdh="http://schemas.microsoft.com/office/word/2020/wordml/sdtdatahash" xmlns:w16se="http://schemas.microsoft.com/office/word/2015/wordml/symex" xmlns:wpg="http://schemas.microsoft.com/office/word/2010/wordprocessingGroup" xmlns:wpi="http://schemas.microsoft.com/office/word/2010/wordprocessingInk" xmlns:wne="http://schemas.microsoft.com/office/word/2006/wordml" xmlns:wps="http://schemas.microsoft.com/office/word/2010/wordprocessingShape" mc:Ignorable="w14 w15 w16se w16cid w16 w16cex w16sdtdh wp14">
   <w:abstractNum w:abstractNumId="0" w15:restartNumberingAfterBreak="0">
+    <w:nsid w:val="03C847A8"/>
+    <w:multiLevelType w:val="hybridMultilevel"/>
+    <w:tmpl w:val="32843A16"/>
+    <w:lvl w:ilvl="0" w:tplc="BEFC3958">
+      <w:numFmt w:val="bullet"/>
+      <w:lvlText w:val="-"/>
+      <w:lvlJc w:val="left"/>
+      <w:pPr>
+        <w:ind w:left="720" w:hanging="360"/>
+      </w:pPr>
+      <w:rPr>
+        <w:rFonts w:ascii="Times New Roman" w:eastAsia="Times New Roman" w:hAnsi="Times New Roman" w:cs="Times New Roman" w:hint="default"/>
+      </w:rPr>
+    </w:lvl>
+    <w:lvl w:ilvl="1" w:tplc="04090003" w:tentative="1">
+      <w:start w:val="1"/>
+      <w:numFmt w:val="bullet"/>
+      <w:lvlText w:val="o"/>
+      <w:lvlJc w:val="left"/>
+      <w:pPr>
+        <w:ind w:left="1440" w:hanging="360"/>
+      </w:pPr>
+      <w:rPr>
+        <w:rFonts w:ascii="Courier New" w:hAnsi="Courier New" w:cs="Courier New" w:hint="default"/>
+      </w:rPr>
+    </w:lvl>
+    <w:lvl w:ilvl="2" w:tplc="04090005" w:tentative="1">
+      <w:start w:val="1"/>
+      <w:numFmt w:val="bullet"/>
+      <w:lvlText w:val=""/>
+      <w:lvlJc w:val="left"/>
+      <w:pPr>
+        <w:ind w:left="2160" w:hanging="360"/>
+      </w:pPr>
+      <w:rPr>
+        <w:rFonts w:ascii="Wingdings" w:hAnsi="Wingdings" w:hint="default"/>
+      </w:rPr>
+    </w:lvl>
+    <w:lvl w:ilvl="3" w:tplc="04090001" w:tentative="1">
+      <w:start w:val="1"/>
+      <w:numFmt w:val="bullet"/>
+      <w:lvlText w:val=""/>
+      <w:lvlJc w:val="left"/>
+      <w:pPr>
+        <w:ind w:left="2880" w:hanging="360"/>
+      </w:pPr>
+      <w:rPr>
+        <w:rFonts w:ascii="Symbol" w:hAnsi="Symbol" w:hint="default"/>
+      </w:rPr>
+    </w:lvl>
+    <w:lvl w:ilvl="4" w:tplc="04090003" w:tentative="1">
+      <w:start w:val="1"/>
+      <w:numFmt w:val="bullet"/>
+      <w:lvlText w:val="o"/>
+      <w:lvlJc w:val="left"/>
+      <w:pPr>
+        <w:ind w:left="3600" w:hanging="360"/>
+      </w:pPr>
+      <w:rPr>
+        <w:rFonts w:ascii="Courier New" w:hAnsi="Courier New" w:cs="Courier New" w:hint="default"/>
+      </w:rPr>
+    </w:lvl>
+    <w:lvl w:ilvl="5" w:tplc="04090005" w:tentative="1">
+      <w:start w:val="1"/>
+      <w:numFmt w:val="bullet"/>
+      <w:lvlText w:val=""/>
+      <w:lvlJc w:val="left"/>
+      <w:pPr>
+        <w:ind w:left="4320" w:hanging="360"/>
+      </w:pPr>
+      <w:rPr>
+        <w:rFonts w:ascii="Wingdings" w:hAnsi="Wingdings" w:hint="default"/>
+      </w:rPr>
+    </w:lvl>
+    <w:lvl w:ilvl="6" w:tplc="04090001" w:tentative="1">
+      <w:start w:val="1"/>
+      <w:numFmt w:val="bullet"/>
+      <w:lvlText w:val=""/>
+      <w:lvlJc w:val="left"/>
+      <w:pPr>
+        <w:ind w:left="5040" w:hanging="360"/>
+      </w:pPr>
+      <w:rPr>
+        <w:rFonts w:ascii="Symbol" w:hAnsi="Symbol" w:hint="default"/>
+      </w:rPr>
+    </w:lvl>
+    <w:lvl w:ilvl="7" w:tplc="04090003" w:tentative="1">
+      <w:start w:val="1"/>
+      <w:numFmt w:val="bullet"/>
+      <w:lvlText w:val="o"/>
+      <w:lvlJc w:val="left"/>
+      <w:pPr>
+        <w:ind w:left="5760" w:hanging="360"/>
+      </w:pPr>
+      <w:rPr>
+        <w:rFonts w:ascii="Courier New" w:hAnsi="Courier New" w:cs="Courier New" w:hint="default"/>
+      </w:rPr>
+    </w:lvl>
+    <w:lvl w:ilvl="8" w:tplc="04090005" w:tentative="1">
+      <w:start w:val="1"/>
+      <w:numFmt w:val="bullet"/>
+      <w:lvlText w:val=""/>
+      <w:lvlJc w:val="left"/>
+      <w:pPr>
+        <w:ind w:left="6480" w:hanging="360"/>
+      </w:pPr>
+      <w:rPr>
+        <w:rFonts w:ascii="Wingdings" w:hAnsi="Wingdings" w:hint="default"/>
+      </w:rPr>
+    </w:lvl>
+  </w:abstractNum>
+  <w:abstractNum w:abstractNumId="1" w15:restartNumberingAfterBreak="0">
     <w:nsid w:val="08391416"/>
     <w:multiLevelType w:val="hybridMultilevel"/>
     <w:tmpl w:val="BED2F762"/>
@@ -2739,7 +4981,7 @@
       </w:pPr>
     </w:lvl>
   </w:abstractNum>
-  <w:abstractNum w:abstractNumId="1" w15:restartNumberingAfterBreak="0">
+  <w:abstractNum w:abstractNumId="2" w15:restartNumberingAfterBreak="0">
     <w:nsid w:val="084D28A0"/>
     <w:multiLevelType w:val="hybridMultilevel"/>
     <w:tmpl w:val="80B29470"/>
@@ -2852,7 +5094,7 @@
       </w:rPr>
     </w:lvl>
   </w:abstractNum>
-  <w:abstractNum w:abstractNumId="2" w15:restartNumberingAfterBreak="0">
+  <w:abstractNum w:abstractNumId="3" w15:restartNumberingAfterBreak="0">
     <w:nsid w:val="0BB00968"/>
     <w:multiLevelType w:val="hybridMultilevel"/>
     <w:tmpl w:val="07AA72D0"/>
@@ -2938,7 +5180,7 @@
       </w:pPr>
     </w:lvl>
   </w:abstractNum>
-  <w:abstractNum w:abstractNumId="3" w15:restartNumberingAfterBreak="0">
+  <w:abstractNum w:abstractNumId="4" w15:restartNumberingAfterBreak="0">
     <w:nsid w:val="0C4E3507"/>
     <w:multiLevelType w:val="hybridMultilevel"/>
     <w:tmpl w:val="323A2E44"/>
@@ -3051,7 +5293,7 @@
       </w:rPr>
     </w:lvl>
   </w:abstractNum>
-  <w:abstractNum w:abstractNumId="4" w15:restartNumberingAfterBreak="0">
+  <w:abstractNum w:abstractNumId="5" w15:restartNumberingAfterBreak="0">
     <w:nsid w:val="1B0C4D22"/>
     <w:multiLevelType w:val="hybridMultilevel"/>
     <w:tmpl w:val="CE24E2FC"/>
@@ -3137,7 +5379,7 @@
       </w:pPr>
     </w:lvl>
   </w:abstractNum>
-  <w:abstractNum w:abstractNumId="5" w15:restartNumberingAfterBreak="0">
+  <w:abstractNum w:abstractNumId="6" w15:restartNumberingAfterBreak="0">
     <w:nsid w:val="1B90147E"/>
     <w:multiLevelType w:val="hybridMultilevel"/>
     <w:tmpl w:val="AB9C069E"/>
@@ -3226,7 +5468,7 @@
       </w:pPr>
     </w:lvl>
   </w:abstractNum>
-  <w:abstractNum w:abstractNumId="6" w15:restartNumberingAfterBreak="0">
+  <w:abstractNum w:abstractNumId="7" w15:restartNumberingAfterBreak="0">
     <w:nsid w:val="33E47D16"/>
     <w:multiLevelType w:val="hybridMultilevel"/>
     <w:tmpl w:val="6D8E37BA"/>
@@ -3315,7 +5557,7 @@
       </w:pPr>
     </w:lvl>
   </w:abstractNum>
-  <w:abstractNum w:abstractNumId="7" w15:restartNumberingAfterBreak="0">
+  <w:abstractNum w:abstractNumId="8" w15:restartNumberingAfterBreak="0">
     <w:nsid w:val="376D0DA6"/>
     <w:multiLevelType w:val="hybridMultilevel"/>
     <w:tmpl w:val="7360B144"/>
@@ -3428,7 +5670,7 @@
       </w:rPr>
     </w:lvl>
   </w:abstractNum>
-  <w:abstractNum w:abstractNumId="8" w15:restartNumberingAfterBreak="0">
+  <w:abstractNum w:abstractNumId="9" w15:restartNumberingAfterBreak="0">
     <w:nsid w:val="3C7348DC"/>
     <w:multiLevelType w:val="hybridMultilevel"/>
     <w:tmpl w:val="B0ECECFC"/>
@@ -3514,7 +5756,7 @@
       </w:pPr>
     </w:lvl>
   </w:abstractNum>
-  <w:abstractNum w:abstractNumId="9" w15:restartNumberingAfterBreak="0">
+  <w:abstractNum w:abstractNumId="10" w15:restartNumberingAfterBreak="0">
     <w:nsid w:val="3DE12041"/>
     <w:multiLevelType w:val="hybridMultilevel"/>
     <w:tmpl w:val="46F6B2F6"/>
@@ -3600,7 +5842,7 @@
       </w:pPr>
     </w:lvl>
   </w:abstractNum>
-  <w:abstractNum w:abstractNumId="10" w15:restartNumberingAfterBreak="0">
+  <w:abstractNum w:abstractNumId="11" w15:restartNumberingAfterBreak="0">
     <w:nsid w:val="3FDE7599"/>
     <w:multiLevelType w:val="hybridMultilevel"/>
     <w:tmpl w:val="8610882A"/>
@@ -3713,7 +5955,7 @@
       </w:rPr>
     </w:lvl>
   </w:abstractNum>
-  <w:abstractNum w:abstractNumId="11" w15:restartNumberingAfterBreak="0">
+  <w:abstractNum w:abstractNumId="12" w15:restartNumberingAfterBreak="0">
     <w:nsid w:val="45E771D5"/>
     <w:multiLevelType w:val="hybridMultilevel"/>
     <w:tmpl w:val="B638EF2A"/>
@@ -3802,7 +6044,7 @@
       </w:pPr>
     </w:lvl>
   </w:abstractNum>
-  <w:abstractNum w:abstractNumId="12" w15:restartNumberingAfterBreak="0">
+  <w:abstractNum w:abstractNumId="13" w15:restartNumberingAfterBreak="0">
     <w:nsid w:val="4B1C2851"/>
     <w:multiLevelType w:val="hybridMultilevel"/>
     <w:tmpl w:val="BB400FD2"/>
@@ -3888,7 +6130,7 @@
       </w:pPr>
     </w:lvl>
   </w:abstractNum>
-  <w:abstractNum w:abstractNumId="13" w15:restartNumberingAfterBreak="0">
+  <w:abstractNum w:abstractNumId="14" w15:restartNumberingAfterBreak="0">
     <w:nsid w:val="510275A6"/>
     <w:multiLevelType w:val="hybridMultilevel"/>
     <w:tmpl w:val="433CBF82"/>
@@ -3974,7 +6216,7 @@
       </w:pPr>
     </w:lvl>
   </w:abstractNum>
-  <w:abstractNum w:abstractNumId="14" w15:restartNumberingAfterBreak="0">
+  <w:abstractNum w:abstractNumId="15" w15:restartNumberingAfterBreak="0">
     <w:nsid w:val="64403382"/>
     <w:multiLevelType w:val="hybridMultilevel"/>
     <w:tmpl w:val="ADA05798"/>
@@ -4063,7 +6305,7 @@
       </w:pPr>
     </w:lvl>
   </w:abstractNum>
-  <w:abstractNum w:abstractNumId="15" w15:restartNumberingAfterBreak="0">
+  <w:abstractNum w:abstractNumId="16" w15:restartNumberingAfterBreak="0">
     <w:nsid w:val="66F76027"/>
     <w:multiLevelType w:val="hybridMultilevel"/>
     <w:tmpl w:val="E8EAD64C"/>
@@ -4177,52 +6419,55 @@
     </w:lvl>
   </w:abstractNum>
   <w:num w:numId="1" w16cid:durableId="1438064005">
+    <w:abstractNumId w:val="3"/>
+  </w:num>
+  <w:num w:numId="2" w16cid:durableId="904871234">
+    <w:abstractNumId w:val="9"/>
+  </w:num>
+  <w:num w:numId="3" w16cid:durableId="878316874">
+    <w:abstractNumId w:val="13"/>
+  </w:num>
+  <w:num w:numId="4" w16cid:durableId="2122022419">
+    <w:abstractNumId w:val="1"/>
+  </w:num>
+  <w:num w:numId="5" w16cid:durableId="983197751">
+    <w:abstractNumId w:val="16"/>
+  </w:num>
+  <w:num w:numId="6" w16cid:durableId="116611524">
+    <w:abstractNumId w:val="4"/>
+  </w:num>
+  <w:num w:numId="7" w16cid:durableId="770394897">
+    <w:abstractNumId w:val="8"/>
+  </w:num>
+  <w:num w:numId="8" w16cid:durableId="26878384">
+    <w:abstractNumId w:val="11"/>
+  </w:num>
+  <w:num w:numId="9" w16cid:durableId="639460275">
     <w:abstractNumId w:val="2"/>
   </w:num>
-  <w:num w:numId="2" w16cid:durableId="904871234">
-    <w:abstractNumId w:val="8"/>
+  <w:num w:numId="10" w16cid:durableId="1625385327">
+    <w:abstractNumId w:val="10"/>
   </w:num>
-  <w:num w:numId="3" w16cid:durableId="878316874">
+  <w:num w:numId="11" w16cid:durableId="46225105">
+    <w:abstractNumId w:val="15"/>
+  </w:num>
+  <w:num w:numId="12" w16cid:durableId="1291475230">
+    <w:abstractNumId w:val="6"/>
+  </w:num>
+  <w:num w:numId="13" w16cid:durableId="10226323">
+    <w:abstractNumId w:val="14"/>
+  </w:num>
+  <w:num w:numId="14" w16cid:durableId="1854952651">
+    <w:abstractNumId w:val="5"/>
+  </w:num>
+  <w:num w:numId="15" w16cid:durableId="813332754">
     <w:abstractNumId w:val="12"/>
   </w:num>
-  <w:num w:numId="4" w16cid:durableId="2122022419">
-    <w:abstractNumId w:val="0"/>
-  </w:num>
-  <w:num w:numId="5" w16cid:durableId="983197751">
-    <w:abstractNumId w:val="15"/>
-  </w:num>
-  <w:num w:numId="6" w16cid:durableId="116611524">
-    <w:abstractNumId w:val="3"/>
-  </w:num>
-  <w:num w:numId="7" w16cid:durableId="770394897">
+  <w:num w:numId="16" w16cid:durableId="236524210">
     <w:abstractNumId w:val="7"/>
   </w:num>
-  <w:num w:numId="8" w16cid:durableId="26878384">
-    <w:abstractNumId w:val="10"/>
-  </w:num>
-  <w:num w:numId="9" w16cid:durableId="639460275">
-    <w:abstractNumId w:val="1"/>
-  </w:num>
-  <w:num w:numId="10" w16cid:durableId="1625385327">
-    <w:abstractNumId w:val="9"/>
-  </w:num>
-  <w:num w:numId="11" w16cid:durableId="46225105">
-    <w:abstractNumId w:val="14"/>
-  </w:num>
-  <w:num w:numId="12" w16cid:durableId="1291475230">
-    <w:abstractNumId w:val="5"/>
-  </w:num>
-  <w:num w:numId="13" w16cid:durableId="10226323">
-    <w:abstractNumId w:val="13"/>
-  </w:num>
-  <w:num w:numId="14" w16cid:durableId="1854952651">
-    <w:abstractNumId w:val="4"/>
-  </w:num>
-  <w:num w:numId="15" w16cid:durableId="813332754">
-    <w:abstractNumId w:val="11"/>
-  </w:num>
-  <w:num w:numId="16" w16cid:durableId="236524210">
-    <w:abstractNumId w:val="6"/>
+  <w:num w:numId="17" w16cid:durableId="2001881418">
+    <w:abstractNumId w:val="0"/>
   </w:num>
 </w:numbering>
 </file>
@@ -4399,7 +6644,7 @@
     <w:lsdException w:name="Table Web 2" w:semiHidden="1" w:unhideWhenUsed="1"/>
     <w:lsdException w:name="Table Web 3" w:semiHidden="1" w:unhideWhenUsed="1"/>
     <w:lsdException w:name="Balloon Text" w:semiHidden="1" w:unhideWhenUsed="1"/>
-    <w:lsdException w:name="Table Grid" w:semiHidden="1" w:uiPriority="59" w:unhideWhenUsed="1"/>
+    <w:lsdException w:name="Table Grid" w:uiPriority="59"/>
     <w:lsdException w:name="Table Theme" w:semiHidden="1" w:unhideWhenUsed="1"/>
     <w:lsdException w:name="Placeholder Text" w:semiHidden="1"/>
     <w:lsdException w:name="No Spacing" w:uiPriority="1" w:qFormat="1"/>
@@ -4827,7 +7072,6 @@
     <w:basedOn w:val="Normal"/>
     <w:next w:val="Normal"/>
     <w:uiPriority w:val="99"/>
-    <w:semiHidden/>
     <w:unhideWhenUsed/>
     <w:rsid w:val="00AF6EDA"/>
     <w:pPr>
@@ -4861,6 +7105,146 @@
       <w:bCs/>
       <w:color w:val="4F81BD" w:themeColor="accent1"/>
     </w:rPr>
+  </w:style>
+  <w:style w:type="paragraph" w:styleId="Header">
+    <w:name w:val="header"/>
+    <w:basedOn w:val="Normal"/>
+    <w:link w:val="HeaderChar"/>
+    <w:uiPriority w:val="99"/>
+    <w:unhideWhenUsed/>
+    <w:rsid w:val="00341D49"/>
+    <w:pPr>
+      <w:tabs>
+        <w:tab w:val="center" w:pos="4680"/>
+        <w:tab w:val="right" w:pos="9360"/>
+      </w:tabs>
+      <w:spacing w:after="0" w:line="240" w:lineRule="auto"/>
+    </w:pPr>
+  </w:style>
+  <w:style w:type="character" w:customStyle="1" w:styleId="HeaderChar">
+    <w:name w:val="Header Char"/>
+    <w:basedOn w:val="DefaultParagraphFont"/>
+    <w:link w:val="Header"/>
+    <w:uiPriority w:val="99"/>
+    <w:rsid w:val="00341D49"/>
+  </w:style>
+  <w:style w:type="paragraph" w:styleId="Footer">
+    <w:name w:val="footer"/>
+    <w:basedOn w:val="Normal"/>
+    <w:link w:val="FooterChar"/>
+    <w:uiPriority w:val="99"/>
+    <w:unhideWhenUsed/>
+    <w:rsid w:val="00341D49"/>
+    <w:pPr>
+      <w:tabs>
+        <w:tab w:val="center" w:pos="4680"/>
+        <w:tab w:val="right" w:pos="9360"/>
+      </w:tabs>
+      <w:spacing w:after="0" w:line="240" w:lineRule="auto"/>
+    </w:pPr>
+  </w:style>
+  <w:style w:type="character" w:customStyle="1" w:styleId="FooterChar">
+    <w:name w:val="Footer Char"/>
+    <w:basedOn w:val="DefaultParagraphFont"/>
+    <w:link w:val="Footer"/>
+    <w:uiPriority w:val="99"/>
+    <w:rsid w:val="00341D49"/>
+  </w:style>
+  <w:style w:type="paragraph" w:styleId="TOCHeading">
+    <w:name w:val="TOC Heading"/>
+    <w:basedOn w:val="Heading1"/>
+    <w:next w:val="Normal"/>
+    <w:uiPriority w:val="39"/>
+    <w:unhideWhenUsed/>
+    <w:qFormat/>
+    <w:rsid w:val="00075431"/>
+    <w:pPr>
+      <w:spacing w:before="240"/>
+      <w:outlineLvl w:val="9"/>
+    </w:pPr>
+    <w:rPr>
+      <w:b w:val="0"/>
+      <w:bCs w:val="0"/>
+      <w:sz w:val="32"/>
+      <w:szCs w:val="32"/>
+    </w:rPr>
+  </w:style>
+  <w:style w:type="paragraph" w:styleId="TOC1">
+    <w:name w:val="toc 1"/>
+    <w:basedOn w:val="Normal"/>
+    <w:next w:val="Normal"/>
+    <w:autoRedefine/>
+    <w:uiPriority w:val="39"/>
+    <w:unhideWhenUsed/>
+    <w:rsid w:val="00075431"/>
+    <w:pPr>
+      <w:spacing w:after="100"/>
+    </w:pPr>
+  </w:style>
+  <w:style w:type="paragraph" w:styleId="TOC2">
+    <w:name w:val="toc 2"/>
+    <w:basedOn w:val="Normal"/>
+    <w:next w:val="Normal"/>
+    <w:autoRedefine/>
+    <w:uiPriority w:val="39"/>
+    <w:unhideWhenUsed/>
+    <w:rsid w:val="00075431"/>
+    <w:pPr>
+      <w:spacing w:after="100"/>
+      <w:ind w:left="220"/>
+    </w:pPr>
+  </w:style>
+  <w:style w:type="paragraph" w:styleId="TOC3">
+    <w:name w:val="toc 3"/>
+    <w:basedOn w:val="Normal"/>
+    <w:next w:val="Normal"/>
+    <w:autoRedefine/>
+    <w:uiPriority w:val="39"/>
+    <w:unhideWhenUsed/>
+    <w:rsid w:val="00075431"/>
+    <w:pPr>
+      <w:spacing w:after="100"/>
+      <w:ind w:left="440"/>
+    </w:pPr>
+  </w:style>
+  <w:style w:type="character" w:styleId="Hyperlink">
+    <w:name w:val="Hyperlink"/>
+    <w:basedOn w:val="DefaultParagraphFont"/>
+    <w:uiPriority w:val="99"/>
+    <w:unhideWhenUsed/>
+    <w:rsid w:val="00075431"/>
+    <w:rPr>
+      <w:color w:val="0000FF" w:themeColor="hyperlink"/>
+      <w:u w:val="single"/>
+    </w:rPr>
+  </w:style>
+  <w:style w:type="paragraph" w:styleId="Caption">
+    <w:name w:val="caption"/>
+    <w:basedOn w:val="Normal"/>
+    <w:next w:val="Normal"/>
+    <w:uiPriority w:val="35"/>
+    <w:semiHidden/>
+    <w:unhideWhenUsed/>
+    <w:qFormat/>
+    <w:rsid w:val="00075431"/>
+    <w:pPr>
+      <w:spacing w:after="200" w:line="240" w:lineRule="auto"/>
+    </w:pPr>
+    <w:rPr>
+      <w:i/>
+      <w:iCs/>
+      <w:color w:val="1F497D" w:themeColor="text2"/>
+      <w:sz w:val="18"/>
+      <w:szCs w:val="18"/>
+    </w:rPr>
+  </w:style>
+  <w:style w:type="paragraph" w:styleId="Bibliography">
+    <w:name w:val="Bibliography"/>
+    <w:basedOn w:val="Normal"/>
+    <w:next w:val="Normal"/>
+    <w:uiPriority w:val="37"/>
+    <w:unhideWhenUsed/>
+    <w:rsid w:val="004038A4"/>
   </w:style>
 </w:styles>
 </file>
@@ -5151,11 +7535,24 @@
 </file>
 
 <file path=customXml/item1.xml><?xml version="1.0" encoding="utf-8"?>
-<b:Sources xmlns:b="http://schemas.openxmlformats.org/officeDocument/2006/bibliography" xmlns="http://schemas.openxmlformats.org/officeDocument/2006/bibliography" SelectedStyle="\APA.XSL" StyleName="APA"/>
+<b:Sources xmlns:b="http://schemas.openxmlformats.org/officeDocument/2006/bibliography" xmlns="http://schemas.openxmlformats.org/officeDocument/2006/bibliography" SelectedStyle="\APA.XSL" StyleName="APA">
+  <b:Source>
+    <b:Tag>Scr22</b:Tag>
+    <b:SourceType>InternetSite</b:SourceType>
+    <b:Guid>{48D22465-30F3-409B-82D0-9F9D04D63DC3}</b:Guid>
+    <b:Title>Scrum Methodology</b:Title>
+    <b:Year>2022</b:Year>
+    <b:InternetSiteTitle>Digite</b:InternetSiteTitle>
+    <b:Month>10</b:Month>
+    <b:Day>31</b:Day>
+    <b:URL>https://www.digite.com/agile/scrum-methodology/</b:URL>
+    <b:RefOrder>1</b:RefOrder>
+  </b:Source>
+</b:Sources>
 </file>
 
 <file path=customXml/itemProps1.xml><?xml version="1.0" encoding="utf-8"?>
-<ds:datastoreItem xmlns:ds="http://schemas.openxmlformats.org/officeDocument/2006/customXml" ds:itemID="{42F012F2-A856-435C-BF6A-EB3C30C980EE}">
+<ds:datastoreItem xmlns:ds="http://schemas.openxmlformats.org/officeDocument/2006/customXml" ds:itemID="{31ACCA2E-5EA6-436C-93FD-2EDB7308161B}">
   <ds:schemaRefs>
     <ds:schemaRef ds:uri="http://schemas.openxmlformats.org/officeDocument/2006/bibliography"/>
   </ds:schemaRefs>

</xml_diff>